<commit_message>
Update worksheet, remove pressurized air tubes, and add pressure transducer and thermocouple tape
</commit_message>
<xml_diff>
--- a/lab-experiments/adiabatic_flash_drum_with_binary_liquid_feed/src/assets/adiabatic_flash_drum_with_binary_liquid_feed_worksheet.docx
+++ b/lab-experiments/adiabatic_flash_drum_with_binary_liquid_feed/src/assets/adiabatic_flash_drum_with_binary_liquid_feed_worksheet.docx
@@ -1,10 +1,10 @@
 
 <file path=word/document.xml><?xml version="1.0" encoding="utf-8"?>
-<w:document xmlns:wpc="http://schemas.microsoft.com/office/word/2010/wordprocessingCanvas" xmlns:cx="http://schemas.microsoft.com/office/drawing/2014/chartex" xmlns:cx1="http://schemas.microsoft.com/office/drawing/2015/9/8/chartex" xmlns:cx2="http://schemas.microsoft.com/office/drawing/2015/10/21/chartex" xmlns:cx3="http://schemas.microsoft.com/office/drawing/2016/5/9/chartex" xmlns:cx4="http://schemas.microsoft.com/office/drawing/2016/5/10/chartex" xmlns:cx5="http://schemas.microsoft.com/office/drawing/2016/5/11/chartex" xmlns:cx6="http://schemas.microsoft.com/office/drawing/2016/5/12/chartex" xmlns:cx7="http://schemas.microsoft.com/office/drawing/2016/5/13/chartex" xmlns:cx8="http://schemas.microsoft.com/office/drawing/2016/5/14/chartex" xmlns:mc="http://schemas.openxmlformats.org/markup-compatibility/2006" xmlns:aink="http://schemas.microsoft.com/office/drawing/2016/ink" xmlns:am3d="http://schemas.microsoft.com/office/drawing/2017/model3d" xmlns:o="urn:schemas-microsoft-com:office:office" xmlns:oel="http://schemas.microsoft.com/office/2019/extlst" xmlns:r="http://schemas.openxmlformats.org/officeDocument/2006/relationships" xmlns:m="http://schemas.openxmlformats.org/officeDocument/2006/math" xmlns:v="urn:schemas-microsoft-com:vml" xmlns:wp14="http://schemas.microsoft.com/office/word/2010/wordprocessingDrawing" xmlns:wp="http://schemas.openxmlformats.org/drawingml/2006/wordprocessingDrawing" xmlns:w10="urn:schemas-microsoft-com:office:word" xmlns:w="http://schemas.openxmlformats.org/wordprocessingml/2006/main" xmlns:w14="http://schemas.microsoft.com/office/word/2010/wordml" xmlns:w15="http://schemas.microsoft.com/office/word/2012/wordml" xmlns:w16cex="http://schemas.microsoft.com/office/word/2018/wordml/cex" xmlns:w16cid="http://schemas.microsoft.com/office/word/2016/wordml/cid" xmlns:w16="http://schemas.microsoft.com/office/word/2018/wordml" xmlns:w16du="http://schemas.microsoft.com/office/word/2023/wordml/word16du" xmlns:w16sdtdh="http://schemas.microsoft.com/office/word/2020/wordml/sdtdatahash" xmlns:w16se="http://schemas.microsoft.com/office/word/2015/wordml/symex" xmlns:wpg="http://schemas.microsoft.com/office/word/2010/wordprocessingGroup" xmlns:wpi="http://schemas.microsoft.com/office/word/2010/wordprocessingInk" xmlns:wne="http://schemas.microsoft.com/office/word/2006/wordml" xmlns:wps="http://schemas.microsoft.com/office/word/2010/wordprocessingShape" mc:Ignorable="w14 w15 w16se w16cid w16 w16cex w16sdtdh w16du wp14">
+<w:document xmlns:wpc="http://schemas.microsoft.com/office/word/2010/wordprocessingCanvas" xmlns:cx="http://schemas.microsoft.com/office/drawing/2014/chartex" xmlns:cx1="http://schemas.microsoft.com/office/drawing/2015/9/8/chartex" xmlns:cx2="http://schemas.microsoft.com/office/drawing/2015/10/21/chartex" xmlns:cx3="http://schemas.microsoft.com/office/drawing/2016/5/9/chartex" xmlns:cx4="http://schemas.microsoft.com/office/drawing/2016/5/10/chartex" xmlns:cx5="http://schemas.microsoft.com/office/drawing/2016/5/11/chartex" xmlns:cx6="http://schemas.microsoft.com/office/drawing/2016/5/12/chartex" xmlns:cx7="http://schemas.microsoft.com/office/drawing/2016/5/13/chartex" xmlns:cx8="http://schemas.microsoft.com/office/drawing/2016/5/14/chartex" xmlns:mc="http://schemas.openxmlformats.org/markup-compatibility/2006" xmlns:aink="http://schemas.microsoft.com/office/drawing/2016/ink" xmlns:am3d="http://schemas.microsoft.com/office/drawing/2017/model3d" xmlns:o="urn:schemas-microsoft-com:office:office" xmlns:oel="http://schemas.microsoft.com/office/2019/extlst" xmlns:r="http://schemas.openxmlformats.org/officeDocument/2006/relationships" xmlns:m="http://schemas.openxmlformats.org/officeDocument/2006/math" xmlns:v="urn:schemas-microsoft-com:vml" xmlns:wp14="http://schemas.microsoft.com/office/word/2010/wordprocessingDrawing" xmlns:wp="http://schemas.openxmlformats.org/drawingml/2006/wordprocessingDrawing" xmlns:w10="urn:schemas-microsoft-com:office:word" xmlns:w="http://schemas.openxmlformats.org/wordprocessingml/2006/main" xmlns:w14="http://schemas.microsoft.com/office/word/2010/wordml" xmlns:w15="http://schemas.microsoft.com/office/word/2012/wordml" xmlns:w16cex="http://schemas.microsoft.com/office/word/2018/wordml/cex" xmlns:w16cid="http://schemas.microsoft.com/office/word/2016/wordml/cid" xmlns:w16="http://schemas.microsoft.com/office/word/2018/wordml" xmlns:w16du="http://schemas.microsoft.com/office/word/2023/wordml/word16du" xmlns:w16sdtdh="http://schemas.microsoft.com/office/word/2020/wordml/sdtdatahash" xmlns:w16sdtfl="http://schemas.microsoft.com/office/word/2024/wordml/sdtformatlock" xmlns:w16se="http://schemas.microsoft.com/office/word/2015/wordml/symex" xmlns:wpg="http://schemas.microsoft.com/office/word/2010/wordprocessingGroup" xmlns:wpi="http://schemas.microsoft.com/office/word/2010/wordprocessingInk" xmlns:wne="http://schemas.microsoft.com/office/word/2006/wordml" xmlns:wps="http://schemas.microsoft.com/office/word/2010/wordprocessingShape" mc:Ignorable="w14 w15 w16se w16cid w16 w16cex w16sdtdh w16sdtfl w16du wp14">
   <w:body>
     <w:p>
       <w:pPr>
-        <w:spacing w:after="100" w:line="240" w:lineRule="auto"/>
+        <w:spacing w:after="240" w:line="240" w:lineRule="auto"/>
         <w:rPr>
           <w:rFonts w:ascii="Roboto Condensed" w:eastAsia="Times New Roman" w:hAnsi="Roboto Condensed" w:cs="Calibri"/>
           <w:kern w:val="0"/>
@@ -44,6 +44,7 @@
           <w:kern w:val="0"/>
           <w:sz w:val="24"/>
           <w:szCs w:val="24"/>
+          <w:u w:val="single"/>
           <w14:ligatures w14:val="none"/>
         </w:rPr>
       </w:pPr>
@@ -57,7 +58,123 @@
           <w:szCs w:val="24"/>
           <w14:ligatures w14:val="none"/>
         </w:rPr>
-        <w:t>Name(s)__________________________________________________________________</w:t>
+        <w:t>Name(s)</w:t>
+      </w:r>
+      <w:r>
+        <w:rPr>
+          <w:rFonts w:ascii="Roboto Condensed" w:eastAsia="Times New Roman" w:hAnsi="Roboto Condensed" w:cs="Calibri"/>
+          <w:b/>
+          <w:bCs/>
+          <w:kern w:val="0"/>
+          <w:sz w:val="24"/>
+          <w:szCs w:val="24"/>
+          <w14:ligatures w14:val="none"/>
+        </w:rPr>
+        <w:t xml:space="preserve"> </w:t>
+      </w:r>
+      <w:r>
+        <w:rPr>
+          <w:rFonts w:ascii="Roboto Condensed" w:eastAsia="Times New Roman" w:hAnsi="Roboto Condensed" w:cs="Calibri"/>
+          <w:b/>
+          <w:bCs/>
+          <w:kern w:val="0"/>
+          <w:sz w:val="24"/>
+          <w:szCs w:val="24"/>
+          <w:u w:val="single"/>
+          <w14:ligatures w14:val="none"/>
+        </w:rPr>
+        <w:tab/>
+      </w:r>
+      <w:r>
+        <w:rPr>
+          <w:rFonts w:ascii="Roboto Condensed" w:eastAsia="Times New Roman" w:hAnsi="Roboto Condensed" w:cs="Calibri"/>
+          <w:b/>
+          <w:bCs/>
+          <w:kern w:val="0"/>
+          <w:sz w:val="24"/>
+          <w:szCs w:val="24"/>
+          <w:u w:val="single"/>
+          <w14:ligatures w14:val="none"/>
+        </w:rPr>
+        <w:tab/>
+      </w:r>
+      <w:r>
+        <w:rPr>
+          <w:rFonts w:ascii="Roboto Condensed" w:eastAsia="Times New Roman" w:hAnsi="Roboto Condensed" w:cs="Calibri"/>
+          <w:b/>
+          <w:bCs/>
+          <w:kern w:val="0"/>
+          <w:sz w:val="24"/>
+          <w:szCs w:val="24"/>
+          <w:u w:val="single"/>
+          <w14:ligatures w14:val="none"/>
+        </w:rPr>
+        <w:tab/>
+      </w:r>
+      <w:r>
+        <w:rPr>
+          <w:rFonts w:ascii="Roboto Condensed" w:eastAsia="Times New Roman" w:hAnsi="Roboto Condensed" w:cs="Calibri"/>
+          <w:b/>
+          <w:bCs/>
+          <w:kern w:val="0"/>
+          <w:sz w:val="24"/>
+          <w:szCs w:val="24"/>
+          <w:u w:val="single"/>
+          <w14:ligatures w14:val="none"/>
+        </w:rPr>
+        <w:tab/>
+      </w:r>
+      <w:r>
+        <w:rPr>
+          <w:rFonts w:ascii="Roboto Condensed" w:eastAsia="Times New Roman" w:hAnsi="Roboto Condensed" w:cs="Calibri"/>
+          <w:b/>
+          <w:bCs/>
+          <w:kern w:val="0"/>
+          <w:sz w:val="24"/>
+          <w:szCs w:val="24"/>
+          <w:u w:val="single"/>
+          <w14:ligatures w14:val="none"/>
+        </w:rPr>
+        <w:tab/>
+      </w:r>
+      <w:r>
+        <w:rPr>
+          <w:rFonts w:ascii="Roboto Condensed" w:eastAsia="Times New Roman" w:hAnsi="Roboto Condensed" w:cs="Calibri"/>
+          <w:b/>
+          <w:bCs/>
+          <w:kern w:val="0"/>
+          <w:sz w:val="24"/>
+          <w:szCs w:val="24"/>
+          <w:u w:val="single"/>
+          <w14:ligatures w14:val="none"/>
+        </w:rPr>
+        <w:tab/>
+      </w:r>
+      <w:r>
+        <w:rPr>
+          <w:rFonts w:ascii="Roboto Condensed" w:eastAsia="Times New Roman" w:hAnsi="Roboto Condensed" w:cs="Calibri"/>
+          <w:b/>
+          <w:bCs/>
+          <w:kern w:val="0"/>
+          <w:sz w:val="24"/>
+          <w:szCs w:val="24"/>
+          <w:u w:val="single"/>
+          <w14:ligatures w14:val="none"/>
+        </w:rPr>
+        <w:tab/>
+      </w:r>
+      <w:r>
+        <w:rPr>
+          <w:rFonts w:ascii="Roboto Condensed" w:eastAsia="Times New Roman" w:hAnsi="Roboto Condensed" w:cs="Calibri"/>
+          <w:b/>
+          <w:bCs/>
+          <w:kern w:val="0"/>
+          <w:sz w:val="24"/>
+          <w:szCs w:val="24"/>
+          <w:u w:val="single"/>
+          <w14:ligatures w14:val="none"/>
+        </w:rPr>
+        <w:tab/>
       </w:r>
     </w:p>
     <w:p>
@@ -558,17 +675,7 @@
           <w:szCs w:val="24"/>
           <w14:ligatures w14:val="none"/>
         </w:rPr>
-        <w:t xml:space="preserve"> (</w:t>
-      </w:r>
-      <w:r>
-        <w:rPr>
-          <w:rFonts w:ascii="Roboto Condensed" w:eastAsia="Times New Roman" w:hAnsi="Roboto Condensed" w:cs="Calibri"/>
-          <w:kern w:val="0"/>
-          <w:sz w:val="24"/>
-          <w:szCs w:val="24"/>
-          <w14:ligatures w14:val="none"/>
-        </w:rPr>
-        <w:t xml:space="preserve">with a temperature controller and </w:t>
+        <w:t xml:space="preserve"> (with a temperature controller and </w:t>
       </w:r>
       <w:r>
         <w:rPr>
@@ -598,7 +705,27 @@
           <w:szCs w:val="24"/>
           <w14:ligatures w14:val="none"/>
         </w:rPr>
-        <w:t xml:space="preserve"> to preheat the feed mixture.</w:t>
+        <w:t xml:space="preserve"> to preheat the feed mixture</w:t>
+      </w:r>
+      <w:r>
+        <w:rPr>
+          <w:rFonts w:ascii="Roboto Condensed" w:eastAsia="Times New Roman" w:hAnsi="Roboto Condensed" w:cs="Calibri"/>
+          <w:kern w:val="0"/>
+          <w:sz w:val="24"/>
+          <w:szCs w:val="24"/>
+          <w14:ligatures w14:val="none"/>
+        </w:rPr>
+        <w:t xml:space="preserve"> using steam</w:t>
+      </w:r>
+      <w:r>
+        <w:rPr>
+          <w:rFonts w:ascii="Roboto Condensed" w:eastAsia="Times New Roman" w:hAnsi="Roboto Condensed" w:cs="Calibri"/>
+          <w:kern w:val="0"/>
+          <w:sz w:val="24"/>
+          <w:szCs w:val="24"/>
+          <w14:ligatures w14:val="none"/>
+        </w:rPr>
+        <w:t>.</w:t>
       </w:r>
     </w:p>
     <w:p>
@@ -798,7 +925,27 @@
           <w:szCs w:val="24"/>
           <w14:ligatures w14:val="none"/>
         </w:rPr>
-        <w:t xml:space="preserve"> (A, B, C, D, or E)</w:t>
+        <w:t xml:space="preserve"> (A, B, C, </w:t>
+      </w:r>
+      <w:r>
+        <w:rPr>
+          <w:rFonts w:ascii="Roboto Condensed" w:eastAsia="Times New Roman" w:hAnsi="Roboto Condensed" w:cs="Calibri"/>
+          <w:kern w:val="0"/>
+          <w:sz w:val="24"/>
+          <w:szCs w:val="24"/>
+          <w14:ligatures w14:val="none"/>
+        </w:rPr>
+        <w:t xml:space="preserve">or </w:t>
+      </w:r>
+      <w:r>
+        <w:rPr>
+          <w:rFonts w:ascii="Roboto Condensed" w:eastAsia="Times New Roman" w:hAnsi="Roboto Condensed" w:cs="Calibri"/>
+          <w:kern w:val="0"/>
+          <w:sz w:val="24"/>
+          <w:szCs w:val="24"/>
+          <w14:ligatures w14:val="none"/>
+        </w:rPr>
+        <w:t>D)</w:t>
       </w:r>
       <w:r>
         <w:rPr>
@@ -823,24 +970,47 @@
     </w:p>
     <w:p>
       <w:pPr>
-        <w:spacing w:after="100" w:line="240" w:lineRule="auto"/>
-        <w:rPr>
-          <w:rFonts w:ascii="Roboto Condensed" w:eastAsia="Times New Roman" w:hAnsi="Roboto Condensed" w:cs="Calibri"/>
-          <w:kern w:val="0"/>
-          <w:sz w:val="24"/>
-          <w:szCs w:val="24"/>
-          <w14:ligatures w14:val="none"/>
-        </w:rPr>
-      </w:pPr>
-      <w:r>
-        <w:rPr>
-          <w:rFonts w:ascii="Roboto Condensed" w:eastAsia="Times New Roman" w:hAnsi="Roboto Condensed" w:cs="Calibri"/>
-          <w:kern w:val="0"/>
-          <w:sz w:val="24"/>
-          <w:szCs w:val="24"/>
-          <w14:ligatures w14:val="none"/>
-        </w:rPr>
-        <w:t>Mixture _________</w:t>
+        <w:spacing w:before="240" w:after="100" w:line="240" w:lineRule="auto"/>
+        <w:rPr>
+          <w:rFonts w:ascii="Roboto Condensed" w:eastAsia="Times New Roman" w:hAnsi="Roboto Condensed" w:cs="Calibri"/>
+          <w:kern w:val="0"/>
+          <w:sz w:val="24"/>
+          <w:szCs w:val="24"/>
+          <w:u w:val="single"/>
+          <w14:ligatures w14:val="none"/>
+        </w:rPr>
+      </w:pPr>
+      <w:r>
+        <w:rPr>
+          <w:rFonts w:ascii="Roboto Condensed" w:eastAsia="Times New Roman" w:hAnsi="Roboto Condensed" w:cs="Calibri"/>
+          <w:kern w:val="0"/>
+          <w:sz w:val="24"/>
+          <w:szCs w:val="24"/>
+          <w14:ligatures w14:val="none"/>
+        </w:rPr>
+        <w:t xml:space="preserve">Mixture </w:t>
+      </w:r>
+      <w:r>
+        <w:rPr>
+          <w:rFonts w:ascii="Roboto Condensed" w:eastAsia="Times New Roman" w:hAnsi="Roboto Condensed" w:cs="Calibri"/>
+          <w:kern w:val="0"/>
+          <w:sz w:val="24"/>
+          <w:szCs w:val="24"/>
+          <w:u w:val="single"/>
+          <w14:ligatures w14:val="none"/>
+        </w:rPr>
+        <w:tab/>
+      </w:r>
+      <w:r>
+        <w:rPr>
+          <w:rFonts w:ascii="Roboto Condensed" w:eastAsia="Times New Roman" w:hAnsi="Roboto Condensed" w:cs="Calibri"/>
+          <w:kern w:val="0"/>
+          <w:sz w:val="24"/>
+          <w:szCs w:val="24"/>
+          <w:u w:val="single"/>
+          <w14:ligatures w14:val="none"/>
+        </w:rPr>
+        <w:tab/>
       </w:r>
     </w:p>
     <w:p>
@@ -851,6 +1021,7 @@
           <w:kern w:val="0"/>
           <w:sz w:val="24"/>
           <w:szCs w:val="24"/>
+          <w:u w:val="single"/>
           <w14:ligatures w14:val="none"/>
         </w:rPr>
       </w:pPr>
@@ -903,7 +1074,39 @@
           <w:szCs w:val="24"/>
           <w14:ligatures w14:val="none"/>
         </w:rPr>
-        <w:t xml:space="preserve"> __________    MW</w:t>
+        <w:t xml:space="preserve"> </w:t>
+      </w:r>
+      <w:r>
+        <w:rPr>
+          <w:rFonts w:ascii="Roboto Condensed" w:eastAsia="Times New Roman" w:hAnsi="Roboto Condensed" w:cs="Calibri"/>
+          <w:kern w:val="0"/>
+          <w:sz w:val="24"/>
+          <w:szCs w:val="24"/>
+          <w:u w:val="single"/>
+          <w14:ligatures w14:val="none"/>
+        </w:rPr>
+        <w:tab/>
+      </w:r>
+      <w:r>
+        <w:rPr>
+          <w:rFonts w:ascii="Roboto Condensed" w:eastAsia="Times New Roman" w:hAnsi="Roboto Condensed" w:cs="Calibri"/>
+          <w:kern w:val="0"/>
+          <w:sz w:val="24"/>
+          <w:szCs w:val="24"/>
+          <w:u w:val="single"/>
+          <w14:ligatures w14:val="none"/>
+        </w:rPr>
+        <w:tab/>
+      </w:r>
+      <w:r>
+        <w:rPr>
+          <w:rFonts w:ascii="Roboto Condensed" w:eastAsia="Times New Roman" w:hAnsi="Roboto Condensed" w:cs="Calibri"/>
+          <w:kern w:val="0"/>
+          <w:sz w:val="24"/>
+          <w:szCs w:val="24"/>
+          <w14:ligatures w14:val="none"/>
+        </w:rPr>
+        <w:t xml:space="preserve">    MW</w:t>
       </w:r>
       <w:r>
         <w:rPr>
@@ -924,7 +1127,29 @@
           <w:szCs w:val="24"/>
           <w14:ligatures w14:val="none"/>
         </w:rPr>
-        <w:t xml:space="preserve"> __________</w:t>
+        <w:t xml:space="preserve"> </w:t>
+      </w:r>
+      <w:r>
+        <w:rPr>
+          <w:rFonts w:ascii="Roboto Condensed" w:eastAsia="Times New Roman" w:hAnsi="Roboto Condensed" w:cs="Calibri"/>
+          <w:kern w:val="0"/>
+          <w:sz w:val="24"/>
+          <w:szCs w:val="24"/>
+          <w:u w:val="single"/>
+          <w14:ligatures w14:val="none"/>
+        </w:rPr>
+        <w:tab/>
+      </w:r>
+      <w:r>
+        <w:rPr>
+          <w:rFonts w:ascii="Roboto Condensed" w:eastAsia="Times New Roman" w:hAnsi="Roboto Condensed" w:cs="Calibri"/>
+          <w:kern w:val="0"/>
+          <w:sz w:val="24"/>
+          <w:szCs w:val="24"/>
+          <w:u w:val="single"/>
+          <w14:ligatures w14:val="none"/>
+        </w:rPr>
+        <w:tab/>
       </w:r>
     </w:p>
     <w:p>
@@ -961,12 +1186,13 @@
     </w:p>
     <w:p>
       <w:pPr>
-        <w:spacing w:after="100" w:line="240" w:lineRule="auto"/>
-        <w:rPr>
-          <w:rFonts w:ascii="Roboto Condensed" w:eastAsia="Times New Roman" w:hAnsi="Roboto Condensed" w:cs="Calibri"/>
-          <w:kern w:val="0"/>
-          <w:sz w:val="24"/>
-          <w:szCs w:val="24"/>
+        <w:spacing w:before="240" w:after="100" w:line="240" w:lineRule="auto"/>
+        <w:rPr>
+          <w:rFonts w:ascii="Roboto Condensed" w:eastAsia="Times New Roman" w:hAnsi="Roboto Condensed" w:cs="Calibri"/>
+          <w:kern w:val="0"/>
+          <w:sz w:val="24"/>
+          <w:szCs w:val="24"/>
+          <w:u w:val="single"/>
           <w14:ligatures w14:val="none"/>
         </w:rPr>
       </w:pPr>
@@ -999,7 +1225,39 @@
           <w:szCs w:val="24"/>
           <w14:ligatures w14:val="none"/>
         </w:rPr>
-        <w:t xml:space="preserve"> __________   B</w:t>
+        <w:t xml:space="preserve"> </w:t>
+      </w:r>
+      <w:r>
+        <w:rPr>
+          <w:rFonts w:ascii="Roboto Condensed" w:eastAsia="Times New Roman" w:hAnsi="Roboto Condensed" w:cs="Calibri"/>
+          <w:kern w:val="0"/>
+          <w:sz w:val="24"/>
+          <w:szCs w:val="24"/>
+          <w:u w:val="single"/>
+          <w14:ligatures w14:val="none"/>
+        </w:rPr>
+        <w:tab/>
+      </w:r>
+      <w:r>
+        <w:rPr>
+          <w:rFonts w:ascii="Roboto Condensed" w:eastAsia="Times New Roman" w:hAnsi="Roboto Condensed" w:cs="Calibri"/>
+          <w:kern w:val="0"/>
+          <w:sz w:val="24"/>
+          <w:szCs w:val="24"/>
+          <w:u w:val="single"/>
+          <w14:ligatures w14:val="none"/>
+        </w:rPr>
+        <w:tab/>
+      </w:r>
+      <w:r>
+        <w:rPr>
+          <w:rFonts w:ascii="Roboto Condensed" w:eastAsia="Times New Roman" w:hAnsi="Roboto Condensed" w:cs="Calibri"/>
+          <w:kern w:val="0"/>
+          <w:sz w:val="24"/>
+          <w:szCs w:val="24"/>
+          <w14:ligatures w14:val="none"/>
+        </w:rPr>
+        <w:t xml:space="preserve">   B</w:t>
       </w:r>
       <w:r>
         <w:rPr>
@@ -1018,19 +1276,52 @@
           <w:kern w:val="0"/>
           <w:sz w:val="24"/>
           <w:szCs w:val="24"/>
-          <w14:ligatures w14:val="none"/>
-        </w:rPr>
-        <w:t>___________  C</w:t>
-      </w:r>
-      <w:r>
-        <w:rPr>
-          <w:rFonts w:ascii="Roboto Condensed" w:eastAsia="Times New Roman" w:hAnsi="Roboto Condensed" w:cs="Calibri"/>
-          <w:kern w:val="0"/>
-          <w:sz w:val="24"/>
-          <w:szCs w:val="24"/>
           <w:vertAlign w:val="subscript"/>
           <w14:ligatures w14:val="none"/>
         </w:rPr>
+        <w:t xml:space="preserve"> </w:t>
+      </w:r>
+      <w:r>
+        <w:rPr>
+          <w:rFonts w:ascii="Roboto Condensed" w:eastAsia="Times New Roman" w:hAnsi="Roboto Condensed" w:cs="Calibri"/>
+          <w:kern w:val="0"/>
+          <w:sz w:val="24"/>
+          <w:szCs w:val="24"/>
+          <w:u w:val="single"/>
+          <w14:ligatures w14:val="none"/>
+        </w:rPr>
+        <w:tab/>
+      </w:r>
+      <w:r>
+        <w:rPr>
+          <w:rFonts w:ascii="Roboto Condensed" w:eastAsia="Times New Roman" w:hAnsi="Roboto Condensed" w:cs="Calibri"/>
+          <w:kern w:val="0"/>
+          <w:sz w:val="24"/>
+          <w:szCs w:val="24"/>
+          <w:u w:val="single"/>
+          <w14:ligatures w14:val="none"/>
+        </w:rPr>
+        <w:tab/>
+      </w:r>
+      <w:r>
+        <w:rPr>
+          <w:rFonts w:ascii="Roboto Condensed" w:eastAsia="Times New Roman" w:hAnsi="Roboto Condensed" w:cs="Calibri"/>
+          <w:kern w:val="0"/>
+          <w:sz w:val="24"/>
+          <w:szCs w:val="24"/>
+          <w14:ligatures w14:val="none"/>
+        </w:rPr>
+        <w:t xml:space="preserve"> C</w:t>
+      </w:r>
+      <w:r>
+        <w:rPr>
+          <w:rFonts w:ascii="Roboto Condensed" w:eastAsia="Times New Roman" w:hAnsi="Roboto Condensed" w:cs="Calibri"/>
+          <w:kern w:val="0"/>
+          <w:sz w:val="24"/>
+          <w:szCs w:val="24"/>
+          <w:vertAlign w:val="subscript"/>
+          <w14:ligatures w14:val="none"/>
+        </w:rPr>
         <w:t>1</w:t>
       </w:r>
       <w:r>
@@ -1041,17 +1332,40 @@
           <w:szCs w:val="24"/>
           <w14:ligatures w14:val="none"/>
         </w:rPr>
-        <w:t xml:space="preserve"> ____________</w:t>
+        <w:t xml:space="preserve"> </w:t>
+      </w:r>
+      <w:r>
+        <w:rPr>
+          <w:rFonts w:ascii="Roboto Condensed" w:eastAsia="Times New Roman" w:hAnsi="Roboto Condensed" w:cs="Calibri"/>
+          <w:kern w:val="0"/>
+          <w:sz w:val="24"/>
+          <w:szCs w:val="24"/>
+          <w:u w:val="single"/>
+          <w14:ligatures w14:val="none"/>
+        </w:rPr>
+        <w:tab/>
+      </w:r>
+      <w:r>
+        <w:rPr>
+          <w:rFonts w:ascii="Roboto Condensed" w:eastAsia="Times New Roman" w:hAnsi="Roboto Condensed" w:cs="Calibri"/>
+          <w:kern w:val="0"/>
+          <w:sz w:val="24"/>
+          <w:szCs w:val="24"/>
+          <w:u w:val="single"/>
+          <w14:ligatures w14:val="none"/>
+        </w:rPr>
+        <w:tab/>
       </w:r>
     </w:p>
     <w:p>
       <w:pPr>
-        <w:spacing w:after="100" w:line="240" w:lineRule="auto"/>
-        <w:rPr>
-          <w:rFonts w:ascii="Roboto Condensed" w:eastAsia="Times New Roman" w:hAnsi="Roboto Condensed" w:cs="Calibri"/>
-          <w:kern w:val="0"/>
-          <w:sz w:val="24"/>
-          <w:szCs w:val="24"/>
+        <w:spacing w:before="240" w:after="100" w:line="240" w:lineRule="auto"/>
+        <w:rPr>
+          <w:rFonts w:ascii="Roboto Condensed" w:eastAsia="Times New Roman" w:hAnsi="Roboto Condensed" w:cs="Calibri"/>
+          <w:kern w:val="0"/>
+          <w:sz w:val="24"/>
+          <w:szCs w:val="24"/>
+          <w:u w:val="single"/>
           <w14:ligatures w14:val="none"/>
         </w:rPr>
       </w:pPr>
@@ -1084,7 +1398,39 @@
           <w:szCs w:val="24"/>
           <w14:ligatures w14:val="none"/>
         </w:rPr>
-        <w:t xml:space="preserve"> __________   B</w:t>
+        <w:t xml:space="preserve"> </w:t>
+      </w:r>
+      <w:r>
+        <w:rPr>
+          <w:rFonts w:ascii="Roboto Condensed" w:eastAsia="Times New Roman" w:hAnsi="Roboto Condensed" w:cs="Calibri"/>
+          <w:kern w:val="0"/>
+          <w:sz w:val="24"/>
+          <w:szCs w:val="24"/>
+          <w:u w:val="single"/>
+          <w14:ligatures w14:val="none"/>
+        </w:rPr>
+        <w:tab/>
+      </w:r>
+      <w:r>
+        <w:rPr>
+          <w:rFonts w:ascii="Roboto Condensed" w:eastAsia="Times New Roman" w:hAnsi="Roboto Condensed" w:cs="Calibri"/>
+          <w:kern w:val="0"/>
+          <w:sz w:val="24"/>
+          <w:szCs w:val="24"/>
+          <w:u w:val="single"/>
+          <w14:ligatures w14:val="none"/>
+        </w:rPr>
+        <w:tab/>
+      </w:r>
+      <w:r>
+        <w:rPr>
+          <w:rFonts w:ascii="Roboto Condensed" w:eastAsia="Times New Roman" w:hAnsi="Roboto Condensed" w:cs="Calibri"/>
+          <w:kern w:val="0"/>
+          <w:sz w:val="24"/>
+          <w:szCs w:val="24"/>
+          <w14:ligatures w14:val="none"/>
+        </w:rPr>
+        <w:t xml:space="preserve">   B</w:t>
       </w:r>
       <w:r>
         <w:rPr>
@@ -1105,7 +1451,39 @@
           <w:szCs w:val="24"/>
           <w14:ligatures w14:val="none"/>
         </w:rPr>
-        <w:t>___________  C</w:t>
+        <w:t xml:space="preserve"> </w:t>
+      </w:r>
+      <w:r>
+        <w:rPr>
+          <w:rFonts w:ascii="Roboto Condensed" w:eastAsia="Times New Roman" w:hAnsi="Roboto Condensed" w:cs="Calibri"/>
+          <w:kern w:val="0"/>
+          <w:sz w:val="24"/>
+          <w:szCs w:val="24"/>
+          <w:u w:val="single"/>
+          <w14:ligatures w14:val="none"/>
+        </w:rPr>
+        <w:tab/>
+      </w:r>
+      <w:r>
+        <w:rPr>
+          <w:rFonts w:ascii="Roboto Condensed" w:eastAsia="Times New Roman" w:hAnsi="Roboto Condensed" w:cs="Calibri"/>
+          <w:kern w:val="0"/>
+          <w:sz w:val="24"/>
+          <w:szCs w:val="24"/>
+          <w:u w:val="single"/>
+          <w14:ligatures w14:val="none"/>
+        </w:rPr>
+        <w:tab/>
+      </w:r>
+      <w:r>
+        <w:rPr>
+          <w:rFonts w:ascii="Roboto Condensed" w:eastAsia="Times New Roman" w:hAnsi="Roboto Condensed" w:cs="Calibri"/>
+          <w:kern w:val="0"/>
+          <w:sz w:val="24"/>
+          <w:szCs w:val="24"/>
+          <w14:ligatures w14:val="none"/>
+        </w:rPr>
+        <w:t xml:space="preserve"> C</w:t>
       </w:r>
       <w:r>
         <w:rPr>
@@ -1126,7 +1504,29 @@
           <w:szCs w:val="24"/>
           <w14:ligatures w14:val="none"/>
         </w:rPr>
-        <w:t xml:space="preserve"> ____________</w:t>
+        <w:t xml:space="preserve"> </w:t>
+      </w:r>
+      <w:r>
+        <w:rPr>
+          <w:rFonts w:ascii="Roboto Condensed" w:eastAsia="Times New Roman" w:hAnsi="Roboto Condensed" w:cs="Calibri"/>
+          <w:kern w:val="0"/>
+          <w:sz w:val="24"/>
+          <w:szCs w:val="24"/>
+          <w:u w:val="single"/>
+          <w14:ligatures w14:val="none"/>
+        </w:rPr>
+        <w:tab/>
+      </w:r>
+      <w:r>
+        <w:rPr>
+          <w:rFonts w:ascii="Roboto Condensed" w:eastAsia="Times New Roman" w:hAnsi="Roboto Condensed" w:cs="Calibri"/>
+          <w:kern w:val="0"/>
+          <w:sz w:val="24"/>
+          <w:szCs w:val="24"/>
+          <w:u w:val="single"/>
+          <w14:ligatures w14:val="none"/>
+        </w:rPr>
+        <w:tab/>
       </w:r>
     </w:p>
     <w:p>
@@ -1198,29 +1598,132 @@
           <w:szCs w:val="24"/>
           <w14:ligatures w14:val="none"/>
         </w:rPr>
+        <w:t xml:space="preserve"> by clicking on the arrows on the pressure gauge</w:t>
+      </w:r>
+      <w:r>
+        <w:rPr>
+          <w:rFonts w:ascii="Roboto Condensed" w:eastAsia="Times New Roman" w:hAnsi="Roboto Condensed" w:cs="Calibri"/>
+          <w:kern w:val="0"/>
+          <w:sz w:val="24"/>
+          <w:szCs w:val="24"/>
+          <w14:ligatures w14:val="none"/>
+        </w:rPr>
         <w:t>.</w:t>
+      </w:r>
+      <w:r>
+        <w:rPr>
+          <w:rFonts w:ascii="Roboto Condensed" w:eastAsia="Times New Roman" w:hAnsi="Roboto Condensed" w:cs="Calibri"/>
+          <w:kern w:val="0"/>
+          <w:sz w:val="24"/>
+          <w:szCs w:val="24"/>
+          <w14:ligatures w14:val="none"/>
+        </w:rPr>
+        <w:t xml:space="preserve"> The selected pressure will </w:t>
+      </w:r>
+      <w:r>
+        <w:rPr>
+          <w:rFonts w:ascii="Roboto Condensed" w:eastAsia="Times New Roman" w:hAnsi="Roboto Condensed" w:cs="Calibri"/>
+          <w:kern w:val="0"/>
+          <w:sz w:val="24"/>
+          <w:szCs w:val="24"/>
+          <w14:ligatures w14:val="none"/>
+        </w:rPr>
+        <w:t>display</w:t>
+      </w:r>
+      <w:r>
+        <w:rPr>
+          <w:rFonts w:ascii="Roboto Condensed" w:eastAsia="Times New Roman" w:hAnsi="Roboto Condensed" w:cs="Calibri"/>
+          <w:kern w:val="0"/>
+          <w:sz w:val="24"/>
+          <w:szCs w:val="24"/>
+          <w14:ligatures w14:val="none"/>
+        </w:rPr>
+        <w:t xml:space="preserve"> </w:t>
+      </w:r>
+      <w:r>
+        <w:rPr>
+          <w:rFonts w:ascii="Roboto Condensed" w:eastAsia="Times New Roman" w:hAnsi="Roboto Condensed" w:cs="Calibri"/>
+          <w:kern w:val="0"/>
+          <w:sz w:val="24"/>
+          <w:szCs w:val="24"/>
+          <w14:ligatures w14:val="none"/>
+        </w:rPr>
+        <w:t>red,</w:t>
+      </w:r>
+      <w:r>
+        <w:rPr>
+          <w:rFonts w:ascii="Roboto Condensed" w:eastAsia="Times New Roman" w:hAnsi="Roboto Condensed" w:cs="Calibri"/>
+          <w:kern w:val="0"/>
+          <w:sz w:val="24"/>
+          <w:szCs w:val="24"/>
+          <w14:ligatures w14:val="none"/>
+        </w:rPr>
+        <w:t xml:space="preserve"> and the drum will be at this pressure</w:t>
+      </w:r>
+      <w:r>
+        <w:rPr>
+          <w:rFonts w:ascii="Roboto Condensed" w:eastAsia="Times New Roman" w:hAnsi="Roboto Condensed" w:cs="Calibri"/>
+          <w:kern w:val="0"/>
+          <w:sz w:val="24"/>
+          <w:szCs w:val="24"/>
+          <w14:ligatures w14:val="none"/>
+        </w:rPr>
+        <w:t xml:space="preserve"> only</w:t>
+      </w:r>
+      <w:r>
+        <w:rPr>
+          <w:rFonts w:ascii="Roboto Condensed" w:eastAsia="Times New Roman" w:hAnsi="Roboto Condensed" w:cs="Calibri"/>
+          <w:kern w:val="0"/>
+          <w:sz w:val="24"/>
+          <w:szCs w:val="24"/>
+          <w14:ligatures w14:val="none"/>
+        </w:rPr>
+        <w:t xml:space="preserve"> after the feed flows into the tank and reaches steady state.</w:t>
       </w:r>
     </w:p>
     <w:p>
       <w:pPr>
-        <w:spacing w:after="100" w:line="240" w:lineRule="auto"/>
-        <w:rPr>
-          <w:rFonts w:ascii="Roboto Condensed" w:eastAsia="Times New Roman" w:hAnsi="Roboto Condensed" w:cs="Calibri"/>
-          <w:kern w:val="0"/>
-          <w:sz w:val="24"/>
-          <w:szCs w:val="24"/>
-          <w14:ligatures w14:val="none"/>
-        </w:rPr>
-      </w:pPr>
-      <w:r>
-        <w:rPr>
-          <w:rFonts w:ascii="Roboto Condensed" w:eastAsia="Times New Roman" w:hAnsi="Roboto Condensed" w:cs="Calibri"/>
-          <w:kern w:val="0"/>
-          <w:sz w:val="24"/>
-          <w:szCs w:val="24"/>
-          <w14:ligatures w14:val="none"/>
-        </w:rPr>
-        <w:t>Pressure _____________</w:t>
+        <w:spacing w:before="240" w:after="100" w:line="240" w:lineRule="auto"/>
+        <w:rPr>
+          <w:rFonts w:ascii="Roboto Condensed" w:eastAsia="Times New Roman" w:hAnsi="Roboto Condensed" w:cs="Calibri"/>
+          <w:kern w:val="0"/>
+          <w:sz w:val="24"/>
+          <w:szCs w:val="24"/>
+          <w:u w:val="single"/>
+          <w14:ligatures w14:val="none"/>
+        </w:rPr>
+      </w:pPr>
+      <w:r>
+        <w:rPr>
+          <w:rFonts w:ascii="Roboto Condensed" w:eastAsia="Times New Roman" w:hAnsi="Roboto Condensed" w:cs="Calibri"/>
+          <w:kern w:val="0"/>
+          <w:sz w:val="24"/>
+          <w:szCs w:val="24"/>
+          <w14:ligatures w14:val="none"/>
+        </w:rPr>
+        <w:t xml:space="preserve">Pressure </w:t>
+      </w:r>
+      <w:r>
+        <w:rPr>
+          <w:rFonts w:ascii="Roboto Condensed" w:eastAsia="Times New Roman" w:hAnsi="Roboto Condensed" w:cs="Calibri"/>
+          <w:kern w:val="0"/>
+          <w:sz w:val="24"/>
+          <w:szCs w:val="24"/>
+          <w:u w:val="single"/>
+          <w14:ligatures w14:val="none"/>
+        </w:rPr>
+        <w:tab/>
+      </w:r>
+      <w:r>
+        <w:rPr>
+          <w:rFonts w:ascii="Roboto Condensed" w:eastAsia="Times New Roman" w:hAnsi="Roboto Condensed" w:cs="Calibri"/>
+          <w:kern w:val="0"/>
+          <w:sz w:val="24"/>
+          <w:szCs w:val="24"/>
+          <w:u w:val="single"/>
+          <w14:ligatures w14:val="none"/>
+        </w:rPr>
+        <w:tab/>
       </w:r>
     </w:p>
     <w:p>
@@ -1244,124 +1747,90 @@
           <w:szCs w:val="24"/>
           <w14:ligatures w14:val="none"/>
         </w:rPr>
-        <w:t xml:space="preserve">Measure </w:t>
-      </w:r>
-      <w:r>
-        <w:rPr>
-          <w:rFonts w:ascii="Roboto Condensed" w:eastAsia="Times New Roman" w:hAnsi="Roboto Condensed" w:cs="Calibri"/>
-          <w:b/>
-          <w:bCs/>
-          <w:kern w:val="0"/>
-          <w:sz w:val="24"/>
-          <w:szCs w:val="24"/>
-          <w14:ligatures w14:val="none"/>
-        </w:rPr>
-        <w:t>outlet conditions</w:t>
+        <w:lastRenderedPageBreak/>
+        <w:t>Procedure for measurements at one condition</w:t>
       </w:r>
     </w:p>
     <w:p>
       <w:pPr>
+        <w:tabs>
+          <w:tab w:val="left" w:pos="450"/>
+        </w:tabs>
         <w:spacing w:after="100" w:line="240" w:lineRule="auto"/>
-        <w:textAlignment w:val="center"/>
-        <w:rPr>
-          <w:rFonts w:ascii="Roboto Condensed" w:eastAsia="Times New Roman" w:hAnsi="Roboto Condensed" w:cs="Calibri"/>
-          <w:kern w:val="0"/>
-          <w:sz w:val="24"/>
-          <w:szCs w:val="24"/>
-          <w14:ligatures w14:val="none"/>
-        </w:rPr>
-      </w:pPr>
-      <w:r>
-        <w:rPr>
-          <w:rFonts w:ascii="Roboto Condensed" w:eastAsia="Times New Roman" w:hAnsi="Roboto Condensed" w:cs="Calibri"/>
-          <w:kern w:val="0"/>
-          <w:sz w:val="24"/>
-          <w:szCs w:val="24"/>
-          <w14:ligatures w14:val="none"/>
-        </w:rPr>
-        <w:t>The feed flow rate is 100 mol/</w:t>
-      </w:r>
-      <w:r>
-        <w:rPr>
-          <w:rFonts w:ascii="Roboto Condensed" w:eastAsia="Times New Roman" w:hAnsi="Roboto Condensed" w:cs="Calibri"/>
-          <w:kern w:val="0"/>
-          <w:sz w:val="24"/>
-          <w:szCs w:val="24"/>
-          <w14:ligatures w14:val="none"/>
-        </w:rPr>
-        <w:t>h,</w:t>
-      </w:r>
-      <w:r>
-        <w:rPr>
-          <w:rFonts w:ascii="Roboto Condensed" w:eastAsia="Times New Roman" w:hAnsi="Roboto Condensed" w:cs="Calibri"/>
-          <w:kern w:val="0"/>
-          <w:sz w:val="24"/>
-          <w:szCs w:val="24"/>
-          <w14:ligatures w14:val="none"/>
-        </w:rPr>
-        <w:t xml:space="preserve"> and the feed pressure is high enough that the feed is liquid</w:t>
-      </w:r>
-      <w:r>
-        <w:rPr>
-          <w:rFonts w:ascii="Roboto Condensed" w:eastAsia="Times New Roman" w:hAnsi="Roboto Condensed" w:cs="Calibri"/>
-          <w:kern w:val="0"/>
-          <w:sz w:val="24"/>
-          <w:szCs w:val="24"/>
-          <w14:ligatures w14:val="none"/>
-        </w:rPr>
-        <w:t>.</w:t>
+        <w:ind w:left="360"/>
+        <w:rPr>
+          <w:rFonts w:ascii="Roboto Condensed" w:eastAsia="Times New Roman" w:hAnsi="Roboto Condensed" w:cs="Calibri"/>
+          <w:kern w:val="0"/>
+          <w:sz w:val="24"/>
+          <w:szCs w:val="24"/>
+          <w14:ligatures w14:val="none"/>
+        </w:rPr>
+      </w:pPr>
+      <w:r>
+        <w:rPr>
+          <w:rFonts w:ascii="Roboto Condensed" w:eastAsia="Times New Roman" w:hAnsi="Roboto Condensed" w:cs="Calibri"/>
+          <w:kern w:val="0"/>
+          <w:sz w:val="24"/>
+          <w:szCs w:val="24"/>
+          <w14:ligatures w14:val="none"/>
+        </w:rPr>
+        <w:t>In the menu, select a feed mole fraction using the slider. The slider displays the mole fraction of the first chemical in the mixture. Record in the Table below.</w:t>
       </w:r>
     </w:p>
     <w:p>
       <w:pPr>
+        <w:tabs>
+          <w:tab w:val="left" w:pos="450"/>
+        </w:tabs>
         <w:spacing w:after="100" w:line="240" w:lineRule="auto"/>
-        <w:rPr>
-          <w:rFonts w:ascii="Roboto Condensed" w:eastAsia="Times New Roman" w:hAnsi="Roboto Condensed" w:cs="Calibri"/>
-          <w:kern w:val="0"/>
-          <w:sz w:val="24"/>
-          <w:szCs w:val="24"/>
-          <w14:ligatures w14:val="none"/>
-        </w:rPr>
-      </w:pPr>
-      <w:r>
-        <w:rPr>
-          <w:rFonts w:ascii="Roboto Condensed" w:eastAsia="Times New Roman" w:hAnsi="Roboto Condensed" w:cs="Calibri"/>
-          <w:kern w:val="0"/>
-          <w:sz w:val="24"/>
-          <w:szCs w:val="24"/>
-          <w14:ligatures w14:val="none"/>
-        </w:rPr>
-        <w:t xml:space="preserve">Select a </w:t>
-      </w:r>
-      <w:r>
-        <w:rPr>
-          <w:rFonts w:ascii="Roboto Condensed" w:eastAsia="Times New Roman" w:hAnsi="Roboto Condensed" w:cs="Calibri"/>
-          <w:kern w:val="0"/>
-          <w:sz w:val="24"/>
-          <w:szCs w:val="24"/>
-          <w14:ligatures w14:val="none"/>
-        </w:rPr>
-        <w:t xml:space="preserve">feed </w:t>
-      </w:r>
-      <w:r>
-        <w:rPr>
-          <w:rFonts w:ascii="Roboto Condensed" w:eastAsia="Times New Roman" w:hAnsi="Roboto Condensed" w:cs="Calibri"/>
-          <w:kern w:val="0"/>
-          <w:sz w:val="24"/>
-          <w:szCs w:val="24"/>
-          <w14:ligatures w14:val="none"/>
-        </w:rPr>
-        <w:t xml:space="preserve">composition and temperature </w:t>
-      </w:r>
-      <w:r>
-        <w:rPr>
-          <w:rFonts w:ascii="Roboto Condensed" w:eastAsia="Times New Roman" w:hAnsi="Roboto Condensed" w:cs="Calibri"/>
-          <w:kern w:val="0"/>
-          <w:sz w:val="24"/>
-          <w:szCs w:val="24"/>
-          <w14:ligatures w14:val="none"/>
-        </w:rPr>
-        <w:t>and record them</w:t>
+        <w:ind w:left="360"/>
+        <w:rPr>
+          <w:rFonts w:ascii="Roboto Condensed" w:eastAsia="Times New Roman" w:hAnsi="Roboto Condensed" w:cs="Calibri"/>
+          <w:kern w:val="0"/>
+          <w:sz w:val="24"/>
+          <w:szCs w:val="24"/>
+          <w14:ligatures w14:val="none"/>
+        </w:rPr>
+      </w:pPr>
+      <w:r>
+        <w:rPr>
+          <w:rFonts w:ascii="Roboto Condensed" w:eastAsia="Times New Roman" w:hAnsi="Roboto Condensed" w:cs="Calibri"/>
+          <w:kern w:val="0"/>
+          <w:sz w:val="24"/>
+          <w:szCs w:val="24"/>
+          <w14:ligatures w14:val="none"/>
+        </w:rPr>
+        <w:t xml:space="preserve">Select a feed temperature by clicking on the arrows on the temperature sensor. </w:t>
+      </w:r>
+      <w:r>
+        <w:rPr>
+          <w:rFonts w:ascii="Roboto Condensed" w:eastAsia="Times New Roman" w:hAnsi="Roboto Condensed" w:cs="Calibri"/>
+          <w:kern w:val="0"/>
+          <w:sz w:val="24"/>
+          <w:szCs w:val="24"/>
+          <w14:ligatures w14:val="none"/>
+        </w:rPr>
+        <w:t xml:space="preserve">The set temperature will display red; </w:t>
+      </w:r>
+      <w:r>
+        <w:rPr>
+          <w:rFonts w:ascii="Roboto Condensed" w:eastAsia="Times New Roman" w:hAnsi="Roboto Condensed" w:cs="Calibri"/>
+          <w:kern w:val="0"/>
+          <w:sz w:val="24"/>
+          <w:szCs w:val="24"/>
+          <w14:ligatures w14:val="none"/>
+        </w:rPr>
+        <w:t xml:space="preserve">record </w:t>
+      </w:r>
+      <w:r>
+        <w:rPr>
+          <w:rFonts w:ascii="Roboto Condensed" w:eastAsia="Times New Roman" w:hAnsi="Roboto Condensed" w:cs="Calibri"/>
+          <w:kern w:val="0"/>
+          <w:sz w:val="24"/>
+          <w:szCs w:val="24"/>
+          <w14:ligatures w14:val="none"/>
+        </w:rPr>
+        <w:t>it</w:t>
       </w:r>
       <w:r>
         <w:rPr>
@@ -1381,92 +1850,119 @@
           <w:szCs w:val="24"/>
           <w14:ligatures w14:val="none"/>
         </w:rPr>
-        <w:t>Once the feed mixture is at the desired temperature, introduce it to the flash drum.</w:t>
+        <w:t>The display will indicate “steam off” until the feed pump is turned on. It will then approach the set temperature.</w:t>
       </w:r>
     </w:p>
     <w:p>
       <w:pPr>
+        <w:tabs>
+          <w:tab w:val="left" w:pos="450"/>
+        </w:tabs>
         <w:spacing w:after="100" w:line="240" w:lineRule="auto"/>
-        <w:rPr>
-          <w:rFonts w:ascii="Roboto Condensed" w:eastAsia="Times New Roman" w:hAnsi="Roboto Condensed" w:cs="Calibri"/>
-          <w:kern w:val="0"/>
-          <w:sz w:val="24"/>
-          <w:szCs w:val="24"/>
-          <w14:ligatures w14:val="none"/>
-        </w:rPr>
-      </w:pPr>
-      <w:r>
-        <w:rPr>
-          <w:rFonts w:ascii="Roboto Condensed" w:eastAsia="Times New Roman" w:hAnsi="Roboto Condensed" w:cs="Calibri"/>
-          <w:kern w:val="0"/>
-          <w:sz w:val="24"/>
-          <w:szCs w:val="24"/>
-          <w14:ligatures w14:val="none"/>
-        </w:rPr>
-        <w:lastRenderedPageBreak/>
-        <w:t>A</w:t>
-      </w:r>
-      <w:r>
-        <w:rPr>
-          <w:rFonts w:ascii="Roboto Condensed" w:eastAsia="Times New Roman" w:hAnsi="Roboto Condensed" w:cs="Calibri"/>
-          <w:kern w:val="0"/>
-          <w:sz w:val="24"/>
-          <w:szCs w:val="24"/>
-          <w14:ligatures w14:val="none"/>
-        </w:rPr>
-        <w:t>llow the system to reach steady state.</w:t>
+        <w:ind w:left="360"/>
+        <w:rPr>
+          <w:rFonts w:ascii="Roboto Condensed" w:eastAsia="Times New Roman" w:hAnsi="Roboto Condensed" w:cs="Calibri"/>
+          <w:kern w:val="0"/>
+          <w:sz w:val="24"/>
+          <w:szCs w:val="24"/>
+          <w14:ligatures w14:val="none"/>
+        </w:rPr>
+      </w:pPr>
+      <w:r>
+        <w:rPr>
+          <w:rFonts w:ascii="Roboto Condensed" w:eastAsia="Times New Roman" w:hAnsi="Roboto Condensed" w:cs="Calibri"/>
+          <w:kern w:val="0"/>
+          <w:sz w:val="24"/>
+          <w:szCs w:val="24"/>
+          <w14:ligatures w14:val="none"/>
+        </w:rPr>
+        <w:t>Fill the tank with the feed liquid.</w:t>
       </w:r>
     </w:p>
     <w:p>
       <w:pPr>
+        <w:tabs>
+          <w:tab w:val="left" w:pos="450"/>
+        </w:tabs>
         <w:spacing w:after="100" w:line="240" w:lineRule="auto"/>
-        <w:rPr>
-          <w:rFonts w:ascii="Roboto Condensed" w:eastAsia="Times New Roman" w:hAnsi="Roboto Condensed" w:cs="Calibri"/>
-          <w:kern w:val="0"/>
-          <w:sz w:val="24"/>
-          <w:szCs w:val="24"/>
-          <w14:ligatures w14:val="none"/>
-        </w:rPr>
-      </w:pPr>
-      <w:r>
-        <w:rPr>
-          <w:rFonts w:ascii="Roboto Condensed" w:eastAsia="Times New Roman" w:hAnsi="Roboto Condensed" w:cs="Calibri"/>
-          <w:kern w:val="0"/>
-          <w:sz w:val="24"/>
-          <w:szCs w:val="24"/>
-          <w14:ligatures w14:val="none"/>
-        </w:rPr>
-        <w:t xml:space="preserve">Measure </w:t>
-      </w:r>
-      <w:r>
-        <w:rPr>
-          <w:rFonts w:ascii="Roboto Condensed" w:eastAsia="Times New Roman" w:hAnsi="Roboto Condensed" w:cs="Calibri"/>
-          <w:kern w:val="0"/>
-          <w:sz w:val="24"/>
-          <w:szCs w:val="24"/>
-          <w14:ligatures w14:val="none"/>
-        </w:rPr>
-        <w:t xml:space="preserve">drum </w:t>
-      </w:r>
-      <w:r>
-        <w:rPr>
-          <w:rFonts w:ascii="Roboto Condensed" w:eastAsia="Times New Roman" w:hAnsi="Roboto Condensed" w:cs="Calibri"/>
-          <w:kern w:val="0"/>
-          <w:sz w:val="24"/>
-          <w:szCs w:val="24"/>
-          <w14:ligatures w14:val="none"/>
-        </w:rPr>
-        <w:t xml:space="preserve">temperature </w:t>
-      </w:r>
-      <w:r>
-        <w:rPr>
-          <w:rFonts w:ascii="Roboto Condensed" w:eastAsia="Times New Roman" w:hAnsi="Roboto Condensed" w:cs="Calibri"/>
-          <w:kern w:val="0"/>
-          <w:sz w:val="24"/>
-          <w:szCs w:val="24"/>
-          <w14:ligatures w14:val="none"/>
-        </w:rPr>
-        <w:t>and record in the table below</w:t>
+        <w:ind w:left="360"/>
+        <w:rPr>
+          <w:rFonts w:ascii="Roboto Condensed" w:eastAsia="Times New Roman" w:hAnsi="Roboto Condensed" w:cs="Calibri"/>
+          <w:kern w:val="0"/>
+          <w:sz w:val="24"/>
+          <w:szCs w:val="24"/>
+          <w14:ligatures w14:val="none"/>
+        </w:rPr>
+      </w:pPr>
+      <w:r>
+        <w:rPr>
+          <w:rFonts w:ascii="Roboto Condensed" w:eastAsia="Times New Roman" w:hAnsi="Roboto Condensed" w:cs="Calibri"/>
+          <w:kern w:val="0"/>
+          <w:sz w:val="24"/>
+          <w:szCs w:val="24"/>
+          <w14:ligatures w14:val="none"/>
+        </w:rPr>
+        <w:t xml:space="preserve">Turn on the feed pump. </w:t>
+      </w:r>
+      <w:r>
+        <w:rPr>
+          <w:rFonts w:ascii="Roboto Condensed" w:eastAsia="Times New Roman" w:hAnsi="Roboto Condensed" w:cs="Calibri"/>
+          <w:kern w:val="0"/>
+          <w:sz w:val="24"/>
+          <w:szCs w:val="24"/>
+          <w14:ligatures w14:val="none"/>
+        </w:rPr>
+        <w:t>The feed flow rate is 1</w:t>
+      </w:r>
+      <w:r>
+        <w:rPr>
+          <w:rFonts w:ascii="Roboto Condensed" w:eastAsia="Times New Roman" w:hAnsi="Roboto Condensed" w:cs="Calibri"/>
+          <w:kern w:val="0"/>
+          <w:sz w:val="24"/>
+          <w:szCs w:val="24"/>
+          <w14:ligatures w14:val="none"/>
+        </w:rPr>
+        <w:t>.</w:t>
+      </w:r>
+      <w:r>
+        <w:rPr>
+          <w:rFonts w:ascii="Roboto Condensed" w:eastAsia="Times New Roman" w:hAnsi="Roboto Condensed" w:cs="Calibri"/>
+          <w:kern w:val="0"/>
+          <w:sz w:val="24"/>
+          <w:szCs w:val="24"/>
+          <w14:ligatures w14:val="none"/>
+        </w:rPr>
+        <w:t>0 mol/</w:t>
+      </w:r>
+      <w:r>
+        <w:rPr>
+          <w:rFonts w:ascii="Roboto Condensed" w:eastAsia="Times New Roman" w:hAnsi="Roboto Condensed" w:cs="Calibri"/>
+          <w:kern w:val="0"/>
+          <w:sz w:val="24"/>
+          <w:szCs w:val="24"/>
+          <w14:ligatures w14:val="none"/>
+        </w:rPr>
+        <w:t>s</w:t>
+      </w:r>
+      <w:r>
+        <w:rPr>
+          <w:rFonts w:ascii="Roboto Condensed" w:eastAsia="Times New Roman" w:hAnsi="Roboto Condensed" w:cs="Calibri"/>
+          <w:kern w:val="0"/>
+          <w:sz w:val="24"/>
+          <w:szCs w:val="24"/>
+          <w14:ligatures w14:val="none"/>
+        </w:rPr>
+        <w:t>,</w:t>
+      </w:r>
+      <w:r>
+        <w:rPr>
+          <w:rFonts w:ascii="Roboto Condensed" w:eastAsia="Times New Roman" w:hAnsi="Roboto Condensed" w:cs="Calibri"/>
+          <w:kern w:val="0"/>
+          <w:sz w:val="24"/>
+          <w:szCs w:val="24"/>
+          <w14:ligatures w14:val="none"/>
+        </w:rPr>
+        <w:t xml:space="preserve"> and the feed pressure is high enough that the feed is liquid</w:t>
       </w:r>
       <w:r>
         <w:rPr>
@@ -1481,160 +1977,266 @@
     </w:p>
     <w:p>
       <w:pPr>
+        <w:tabs>
+          <w:tab w:val="left" w:pos="450"/>
+        </w:tabs>
         <w:spacing w:after="100" w:line="240" w:lineRule="auto"/>
-        <w:rPr>
-          <w:rFonts w:ascii="Roboto Condensed" w:eastAsia="Times New Roman" w:hAnsi="Roboto Condensed" w:cs="Calibri"/>
-          <w:kern w:val="0"/>
-          <w:sz w:val="24"/>
-          <w:szCs w:val="24"/>
-          <w14:ligatures w14:val="none"/>
-        </w:rPr>
-      </w:pPr>
-      <w:r>
-        <w:rPr>
-          <w:rFonts w:ascii="Roboto Condensed" w:eastAsia="Times New Roman" w:hAnsi="Roboto Condensed" w:cs="Calibri"/>
-          <w:kern w:val="0"/>
-          <w:sz w:val="24"/>
-          <w:szCs w:val="24"/>
-          <w14:ligatures w14:val="none"/>
-        </w:rPr>
-        <w:t>Measure outlet liquid mass flow rate.</w:t>
+        <w:ind w:left="360"/>
+        <w:rPr>
+          <w:rFonts w:ascii="Roboto Condensed" w:eastAsia="Times New Roman" w:hAnsi="Roboto Condensed" w:cs="Calibri"/>
+          <w:kern w:val="0"/>
+          <w:sz w:val="24"/>
+          <w:szCs w:val="24"/>
+          <w14:ligatures w14:val="none"/>
+        </w:rPr>
+      </w:pPr>
+      <w:r>
+        <w:rPr>
+          <w:rFonts w:ascii="Roboto Condensed" w:eastAsia="Times New Roman" w:hAnsi="Roboto Condensed" w:cs="Calibri"/>
+          <w:kern w:val="0"/>
+          <w:sz w:val="24"/>
+          <w:szCs w:val="24"/>
+          <w14:ligatures w14:val="none"/>
+        </w:rPr>
+        <w:t>A</w:t>
+      </w:r>
+      <w:r>
+        <w:rPr>
+          <w:rFonts w:ascii="Roboto Condensed" w:eastAsia="Times New Roman" w:hAnsi="Roboto Condensed" w:cs="Calibri"/>
+          <w:kern w:val="0"/>
+          <w:sz w:val="24"/>
+          <w:szCs w:val="24"/>
+          <w14:ligatures w14:val="none"/>
+        </w:rPr>
+        <w:t>llow the system to reach steady state.</w:t>
       </w:r>
     </w:p>
     <w:p>
       <w:pPr>
+        <w:tabs>
+          <w:tab w:val="left" w:pos="450"/>
+        </w:tabs>
         <w:spacing w:after="100" w:line="240" w:lineRule="auto"/>
-        <w:rPr>
-          <w:rFonts w:ascii="Roboto Condensed" w:eastAsia="Times New Roman" w:hAnsi="Roboto Condensed" w:cs="Calibri"/>
-          <w:kern w:val="0"/>
-          <w:sz w:val="24"/>
-          <w:szCs w:val="24"/>
-          <w14:ligatures w14:val="none"/>
-        </w:rPr>
-      </w:pPr>
-      <w:r>
-        <w:rPr>
-          <w:rFonts w:ascii="Roboto Condensed" w:eastAsia="Times New Roman" w:hAnsi="Roboto Condensed" w:cs="Calibri"/>
-          <w:kern w:val="0"/>
-          <w:sz w:val="24"/>
-          <w:szCs w:val="24"/>
-          <w14:ligatures w14:val="none"/>
-        </w:rPr>
-        <w:t xml:space="preserve">Take samples of </w:t>
-      </w:r>
-      <w:r>
-        <w:rPr>
-          <w:rFonts w:ascii="Roboto Condensed" w:eastAsia="Times New Roman" w:hAnsi="Roboto Condensed" w:cs="Calibri"/>
-          <w:kern w:val="0"/>
-          <w:sz w:val="24"/>
-          <w:szCs w:val="24"/>
-          <w14:ligatures w14:val="none"/>
-        </w:rPr>
-        <w:t xml:space="preserve">the </w:t>
-      </w:r>
-      <w:r>
-        <w:rPr>
-          <w:rFonts w:ascii="Roboto Condensed" w:eastAsia="Times New Roman" w:hAnsi="Roboto Condensed" w:cs="Calibri"/>
-          <w:kern w:val="0"/>
-          <w:sz w:val="24"/>
-          <w:szCs w:val="24"/>
-          <w14:ligatures w14:val="none"/>
-        </w:rPr>
-        <w:t xml:space="preserve">liquid outlet stream and inject into a GC to measure </w:t>
-      </w:r>
-      <w:r>
-        <w:rPr>
-          <w:rFonts w:ascii="Roboto Condensed" w:eastAsia="Times New Roman" w:hAnsi="Roboto Condensed" w:cs="Calibri"/>
-          <w:kern w:val="0"/>
-          <w:sz w:val="24"/>
-          <w:szCs w:val="24"/>
-          <w14:ligatures w14:val="none"/>
-        </w:rPr>
-        <w:t xml:space="preserve">molar </w:t>
-      </w:r>
-      <w:r>
-        <w:rPr>
-          <w:rFonts w:ascii="Roboto Condensed" w:eastAsia="Times New Roman" w:hAnsi="Roboto Condensed" w:cs="Calibri"/>
-          <w:kern w:val="0"/>
-          <w:sz w:val="24"/>
-          <w:szCs w:val="24"/>
-          <w14:ligatures w14:val="none"/>
-        </w:rPr>
-        <w:t>compositions.</w:t>
+        <w:ind w:left="360"/>
+        <w:rPr>
+          <w:rFonts w:ascii="Roboto Condensed" w:eastAsia="Times New Roman" w:hAnsi="Roboto Condensed" w:cs="Calibri"/>
+          <w:kern w:val="0"/>
+          <w:sz w:val="24"/>
+          <w:szCs w:val="24"/>
+          <w14:ligatures w14:val="none"/>
+        </w:rPr>
+      </w:pPr>
+      <w:r>
+        <w:rPr>
+          <w:rFonts w:ascii="Roboto Condensed" w:eastAsia="Times New Roman" w:hAnsi="Roboto Condensed" w:cs="Calibri"/>
+          <w:kern w:val="0"/>
+          <w:sz w:val="24"/>
+          <w:szCs w:val="24"/>
+          <w14:ligatures w14:val="none"/>
+        </w:rPr>
+        <w:t xml:space="preserve">Measure </w:t>
+      </w:r>
+      <w:r>
+        <w:rPr>
+          <w:rFonts w:ascii="Roboto Condensed" w:eastAsia="Times New Roman" w:hAnsi="Roboto Condensed" w:cs="Calibri"/>
+          <w:kern w:val="0"/>
+          <w:sz w:val="24"/>
+          <w:szCs w:val="24"/>
+          <w14:ligatures w14:val="none"/>
+        </w:rPr>
+        <w:t xml:space="preserve">drum </w:t>
+      </w:r>
+      <w:r>
+        <w:rPr>
+          <w:rFonts w:ascii="Roboto Condensed" w:eastAsia="Times New Roman" w:hAnsi="Roboto Condensed" w:cs="Calibri"/>
+          <w:kern w:val="0"/>
+          <w:sz w:val="24"/>
+          <w:szCs w:val="24"/>
+          <w14:ligatures w14:val="none"/>
+        </w:rPr>
+        <w:t xml:space="preserve">temperature </w:t>
+      </w:r>
+      <w:r>
+        <w:rPr>
+          <w:rFonts w:ascii="Roboto Condensed" w:eastAsia="Times New Roman" w:hAnsi="Roboto Condensed" w:cs="Calibri"/>
+          <w:kern w:val="0"/>
+          <w:sz w:val="24"/>
+          <w:szCs w:val="24"/>
+          <w14:ligatures w14:val="none"/>
+        </w:rPr>
+        <w:t xml:space="preserve">and record in the </w:t>
+      </w:r>
+      <w:r>
+        <w:rPr>
+          <w:rFonts w:ascii="Roboto Condensed" w:eastAsia="Times New Roman" w:hAnsi="Roboto Condensed" w:cs="Calibri"/>
+          <w:kern w:val="0"/>
+          <w:sz w:val="24"/>
+          <w:szCs w:val="24"/>
+          <w14:ligatures w14:val="none"/>
+        </w:rPr>
+        <w:t>T</w:t>
+      </w:r>
+      <w:r>
+        <w:rPr>
+          <w:rFonts w:ascii="Roboto Condensed" w:eastAsia="Times New Roman" w:hAnsi="Roboto Condensed" w:cs="Calibri"/>
+          <w:kern w:val="0"/>
+          <w:sz w:val="24"/>
+          <w:szCs w:val="24"/>
+          <w14:ligatures w14:val="none"/>
+        </w:rPr>
+        <w:t>able below</w:t>
+      </w:r>
+      <w:r>
+        <w:rPr>
+          <w:rFonts w:ascii="Roboto Condensed" w:eastAsia="Times New Roman" w:hAnsi="Roboto Condensed" w:cs="Calibri"/>
+          <w:kern w:val="0"/>
+          <w:sz w:val="24"/>
+          <w:szCs w:val="24"/>
+          <w14:ligatures w14:val="none"/>
+        </w:rPr>
+        <w:t>.</w:t>
       </w:r>
     </w:p>
     <w:p>
       <w:pPr>
+        <w:tabs>
+          <w:tab w:val="left" w:pos="450"/>
+        </w:tabs>
         <w:spacing w:after="100" w:line="240" w:lineRule="auto"/>
-        <w:rPr>
-          <w:rFonts w:ascii="Roboto Condensed" w:eastAsia="Times New Roman" w:hAnsi="Roboto Condensed" w:cs="Calibri"/>
-          <w:kern w:val="0"/>
-          <w:sz w:val="24"/>
-          <w:szCs w:val="24"/>
-          <w14:ligatures w14:val="none"/>
-        </w:rPr>
-      </w:pPr>
-      <w:r>
-        <w:rPr>
-          <w:rFonts w:ascii="Roboto Condensed" w:eastAsia="Times New Roman" w:hAnsi="Roboto Condensed" w:cs="Calibri"/>
-          <w:kern w:val="0"/>
-          <w:sz w:val="24"/>
-          <w:szCs w:val="24"/>
-          <w14:ligatures w14:val="none"/>
-        </w:rPr>
-        <w:t>Use molecular weights to calculate outlet liquid molar flow rate.</w:t>
+        <w:ind w:left="360"/>
+        <w:rPr>
+          <w:rFonts w:ascii="Roboto Condensed" w:eastAsia="Times New Roman" w:hAnsi="Roboto Condensed" w:cs="Calibri"/>
+          <w:kern w:val="0"/>
+          <w:sz w:val="24"/>
+          <w:szCs w:val="24"/>
+          <w14:ligatures w14:val="none"/>
+        </w:rPr>
+      </w:pPr>
+      <w:r>
+        <w:rPr>
+          <w:rFonts w:ascii="Roboto Condensed" w:eastAsia="Times New Roman" w:hAnsi="Roboto Condensed" w:cs="Calibri"/>
+          <w:kern w:val="0"/>
+          <w:sz w:val="24"/>
+          <w:szCs w:val="24"/>
+          <w14:ligatures w14:val="none"/>
+        </w:rPr>
+        <w:t>Measure outlet liquid mass flow rate</w:t>
+      </w:r>
+      <w:r>
+        <w:rPr>
+          <w:rFonts w:ascii="Roboto Condensed" w:eastAsia="Times New Roman" w:hAnsi="Roboto Condensed" w:cs="Calibri"/>
+          <w:kern w:val="0"/>
+          <w:sz w:val="24"/>
+          <w:szCs w:val="24"/>
+          <w14:ligatures w14:val="none"/>
+        </w:rPr>
+        <w:t xml:space="preserve"> and record in the </w:t>
+      </w:r>
+      <w:r>
+        <w:rPr>
+          <w:rFonts w:ascii="Roboto Condensed" w:eastAsia="Times New Roman" w:hAnsi="Roboto Condensed" w:cs="Calibri"/>
+          <w:kern w:val="0"/>
+          <w:sz w:val="24"/>
+          <w:szCs w:val="24"/>
+          <w14:ligatures w14:val="none"/>
+        </w:rPr>
+        <w:t>T</w:t>
+      </w:r>
+      <w:r>
+        <w:rPr>
+          <w:rFonts w:ascii="Roboto Condensed" w:eastAsia="Times New Roman" w:hAnsi="Roboto Condensed" w:cs="Calibri"/>
+          <w:kern w:val="0"/>
+          <w:sz w:val="24"/>
+          <w:szCs w:val="24"/>
+          <w14:ligatures w14:val="none"/>
+        </w:rPr>
+        <w:t>able</w:t>
+      </w:r>
+      <w:r>
+        <w:rPr>
+          <w:rFonts w:ascii="Roboto Condensed" w:eastAsia="Times New Roman" w:hAnsi="Roboto Condensed" w:cs="Calibri"/>
+          <w:kern w:val="0"/>
+          <w:sz w:val="24"/>
+          <w:szCs w:val="24"/>
+          <w14:ligatures w14:val="none"/>
+        </w:rPr>
+        <w:t>.</w:t>
       </w:r>
     </w:p>
     <w:p>
       <w:pPr>
+        <w:tabs>
+          <w:tab w:val="left" w:pos="450"/>
+        </w:tabs>
         <w:spacing w:after="100" w:line="240" w:lineRule="auto"/>
-        <w:rPr>
-          <w:rFonts w:ascii="Roboto Condensed" w:eastAsia="Times New Roman" w:hAnsi="Roboto Condensed" w:cs="Calibri"/>
-          <w:kern w:val="0"/>
-          <w:sz w:val="24"/>
-          <w:szCs w:val="24"/>
-          <w14:ligatures w14:val="none"/>
-        </w:rPr>
-      </w:pPr>
-      <w:r>
-        <w:rPr>
-          <w:rFonts w:ascii="Roboto Condensed" w:eastAsia="Times New Roman" w:hAnsi="Roboto Condensed" w:cs="Calibri"/>
-          <w:kern w:val="0"/>
-          <w:sz w:val="24"/>
-          <w:szCs w:val="24"/>
-          <w14:ligatures w14:val="none"/>
-        </w:rPr>
-        <w:t xml:space="preserve">Use mass balances to determine </w:t>
-      </w:r>
-      <w:r>
-        <w:rPr>
-          <w:rFonts w:ascii="Roboto Condensed" w:eastAsia="Times New Roman" w:hAnsi="Roboto Condensed" w:cs="Calibri"/>
-          <w:kern w:val="0"/>
-          <w:sz w:val="24"/>
-          <w:szCs w:val="24"/>
-          <w14:ligatures w14:val="none"/>
-        </w:rPr>
-        <w:t>vapor molar</w:t>
-      </w:r>
-      <w:r>
-        <w:rPr>
-          <w:rFonts w:ascii="Roboto Condensed" w:eastAsia="Times New Roman" w:hAnsi="Roboto Condensed" w:cs="Calibri"/>
-          <w:kern w:val="0"/>
-          <w:sz w:val="24"/>
-          <w:szCs w:val="24"/>
-          <w14:ligatures w14:val="none"/>
-        </w:rPr>
-        <w:t xml:space="preserve"> flow rate and composition</w:t>
-      </w:r>
-      <w:r>
-        <w:rPr>
-          <w:rFonts w:ascii="Roboto Condensed" w:eastAsia="Times New Roman" w:hAnsi="Roboto Condensed" w:cs="Calibri"/>
-          <w:kern w:val="0"/>
-          <w:sz w:val="24"/>
-          <w:szCs w:val="24"/>
-          <w14:ligatures w14:val="none"/>
-        </w:rPr>
-        <w:t xml:space="preserve"> and record in the Table</w:t>
+        <w:ind w:left="360"/>
+        <w:rPr>
+          <w:rFonts w:ascii="Roboto Condensed" w:eastAsia="Times New Roman" w:hAnsi="Roboto Condensed" w:cs="Calibri"/>
+          <w:kern w:val="0"/>
+          <w:sz w:val="24"/>
+          <w:szCs w:val="24"/>
+          <w14:ligatures w14:val="none"/>
+        </w:rPr>
+      </w:pPr>
+      <w:r>
+        <w:rPr>
+          <w:rFonts w:ascii="Roboto Condensed" w:eastAsia="Times New Roman" w:hAnsi="Roboto Condensed" w:cs="Calibri"/>
+          <w:kern w:val="0"/>
+          <w:sz w:val="24"/>
+          <w:szCs w:val="24"/>
+          <w14:ligatures w14:val="none"/>
+        </w:rPr>
+        <w:t xml:space="preserve">Take </w:t>
+      </w:r>
+      <w:r>
+        <w:rPr>
+          <w:rFonts w:ascii="Roboto Condensed" w:eastAsia="Times New Roman" w:hAnsi="Roboto Condensed" w:cs="Calibri"/>
+          <w:kern w:val="0"/>
+          <w:sz w:val="24"/>
+          <w:szCs w:val="24"/>
+          <w14:ligatures w14:val="none"/>
+        </w:rPr>
+        <w:t xml:space="preserve">a </w:t>
+      </w:r>
+      <w:r>
+        <w:rPr>
+          <w:rFonts w:ascii="Roboto Condensed" w:eastAsia="Times New Roman" w:hAnsi="Roboto Condensed" w:cs="Calibri"/>
+          <w:kern w:val="0"/>
+          <w:sz w:val="24"/>
+          <w:szCs w:val="24"/>
+          <w14:ligatures w14:val="none"/>
+        </w:rPr>
+        <w:t xml:space="preserve">sample of </w:t>
+      </w:r>
+      <w:r>
+        <w:rPr>
+          <w:rFonts w:ascii="Roboto Condensed" w:eastAsia="Times New Roman" w:hAnsi="Roboto Condensed" w:cs="Calibri"/>
+          <w:kern w:val="0"/>
+          <w:sz w:val="24"/>
+          <w:szCs w:val="24"/>
+          <w14:ligatures w14:val="none"/>
+        </w:rPr>
+        <w:t xml:space="preserve">the </w:t>
+      </w:r>
+      <w:r>
+        <w:rPr>
+          <w:rFonts w:ascii="Roboto Condensed" w:eastAsia="Times New Roman" w:hAnsi="Roboto Condensed" w:cs="Calibri"/>
+          <w:kern w:val="0"/>
+          <w:sz w:val="24"/>
+          <w:szCs w:val="24"/>
+          <w14:ligatures w14:val="none"/>
+        </w:rPr>
+        <w:t xml:space="preserve">liquid outlet stream and inject into a GC to measure </w:t>
+      </w:r>
+      <w:r>
+        <w:rPr>
+          <w:rFonts w:ascii="Roboto Condensed" w:eastAsia="Times New Roman" w:hAnsi="Roboto Condensed" w:cs="Calibri"/>
+          <w:kern w:val="0"/>
+          <w:sz w:val="24"/>
+          <w:szCs w:val="24"/>
+          <w14:ligatures w14:val="none"/>
+        </w:rPr>
+        <w:t>its mole fraction</w:t>
       </w:r>
       <w:r>
         <w:rPr>
@@ -1645,98 +2247,118 @@
           <w14:ligatures w14:val="none"/>
         </w:rPr>
         <w:t>.</w:t>
+      </w:r>
+      <w:r>
+        <w:rPr>
+          <w:rFonts w:ascii="Roboto Condensed" w:eastAsia="Times New Roman" w:hAnsi="Roboto Condensed" w:cs="Calibri"/>
+          <w:kern w:val="0"/>
+          <w:sz w:val="24"/>
+          <w:szCs w:val="24"/>
+          <w14:ligatures w14:val="none"/>
+        </w:rPr>
+        <w:t xml:space="preserve"> Record in the </w:t>
+      </w:r>
+      <w:r>
+        <w:rPr>
+          <w:rFonts w:ascii="Roboto Condensed" w:eastAsia="Times New Roman" w:hAnsi="Roboto Condensed" w:cs="Calibri"/>
+          <w:kern w:val="0"/>
+          <w:sz w:val="24"/>
+          <w:szCs w:val="24"/>
+          <w14:ligatures w14:val="none"/>
+        </w:rPr>
+        <w:t>T</w:t>
+      </w:r>
+      <w:r>
+        <w:rPr>
+          <w:rFonts w:ascii="Roboto Condensed" w:eastAsia="Times New Roman" w:hAnsi="Roboto Condensed" w:cs="Calibri"/>
+          <w:kern w:val="0"/>
+          <w:sz w:val="24"/>
+          <w:szCs w:val="24"/>
+          <w14:ligatures w14:val="none"/>
+        </w:rPr>
+        <w:t>able.</w:t>
       </w:r>
     </w:p>
     <w:p>
       <w:pPr>
+        <w:tabs>
+          <w:tab w:val="left" w:pos="450"/>
+        </w:tabs>
         <w:spacing w:after="100" w:line="240" w:lineRule="auto"/>
-        <w:rPr>
-          <w:rFonts w:ascii="Roboto Condensed" w:eastAsia="Times New Roman" w:hAnsi="Roboto Condensed" w:cs="Calibri"/>
-          <w:kern w:val="0"/>
-          <w:sz w:val="24"/>
-          <w:szCs w:val="24"/>
-          <w14:ligatures w14:val="none"/>
-        </w:rPr>
-      </w:pPr>
-      <w:r>
-        <w:rPr>
-          <w:rFonts w:ascii="Roboto Condensed" w:eastAsia="Times New Roman" w:hAnsi="Roboto Condensed" w:cs="Calibri"/>
-          <w:kern w:val="0"/>
-          <w:sz w:val="24"/>
-          <w:szCs w:val="24"/>
-          <w14:ligatures w14:val="none"/>
-        </w:rPr>
-        <w:t xml:space="preserve">Repeat these measurements </w:t>
-      </w:r>
-      <w:r>
-        <w:rPr>
-          <w:rFonts w:ascii="Roboto Condensed" w:eastAsia="Times New Roman" w:hAnsi="Roboto Condensed" w:cs="Calibri"/>
-          <w:kern w:val="0"/>
-          <w:sz w:val="24"/>
-          <w:szCs w:val="24"/>
-          <w14:ligatures w14:val="none"/>
-        </w:rPr>
-        <w:t>for</w:t>
-      </w:r>
-      <w:r>
-        <w:rPr>
-          <w:rFonts w:ascii="Roboto Condensed" w:eastAsia="Times New Roman" w:hAnsi="Roboto Condensed" w:cs="Calibri"/>
-          <w:kern w:val="0"/>
-          <w:sz w:val="24"/>
-          <w:szCs w:val="24"/>
-          <w14:ligatures w14:val="none"/>
-        </w:rPr>
-        <w:t xml:space="preserve"> a range of feed </w:t>
-      </w:r>
-      <w:r>
-        <w:rPr>
-          <w:rFonts w:ascii="Roboto Condensed" w:eastAsia="Times New Roman" w:hAnsi="Roboto Condensed" w:cs="Calibri"/>
-          <w:kern w:val="0"/>
-          <w:sz w:val="24"/>
-          <w:szCs w:val="24"/>
-          <w14:ligatures w14:val="none"/>
-        </w:rPr>
-        <w:t>compositions</w:t>
-      </w:r>
-      <w:r>
-        <w:rPr>
-          <w:rFonts w:ascii="Roboto Condensed" w:eastAsia="Times New Roman" w:hAnsi="Roboto Condensed" w:cs="Calibri"/>
-          <w:kern w:val="0"/>
-          <w:sz w:val="24"/>
-          <w:szCs w:val="24"/>
-          <w14:ligatures w14:val="none"/>
-        </w:rPr>
-        <w:t xml:space="preserve"> and temperatures</w:t>
-      </w:r>
-      <w:r>
-        <w:rPr>
-          <w:rFonts w:ascii="Roboto Condensed" w:eastAsia="Times New Roman" w:hAnsi="Roboto Condensed" w:cs="Calibri"/>
-          <w:kern w:val="0"/>
-          <w:sz w:val="24"/>
-          <w:szCs w:val="24"/>
-          <w14:ligatures w14:val="none"/>
-        </w:rPr>
-        <w:t xml:space="preserve"> and record</w:t>
-      </w:r>
-      <w:r>
-        <w:rPr>
-          <w:rFonts w:ascii="Roboto Condensed" w:eastAsia="Times New Roman" w:hAnsi="Roboto Condensed" w:cs="Calibri"/>
-          <w:kern w:val="0"/>
-          <w:sz w:val="24"/>
-          <w:szCs w:val="24"/>
-          <w14:ligatures w14:val="none"/>
-        </w:rPr>
-        <w:t xml:space="preserve"> the results</w:t>
-      </w:r>
-      <w:r>
-        <w:rPr>
-          <w:rFonts w:ascii="Roboto Condensed" w:eastAsia="Times New Roman" w:hAnsi="Roboto Condensed" w:cs="Calibri"/>
-          <w:kern w:val="0"/>
-          <w:sz w:val="24"/>
-          <w:szCs w:val="24"/>
-          <w14:ligatures w14:val="none"/>
-        </w:rPr>
-        <w:t xml:space="preserve"> in the Table</w:t>
+        <w:ind w:left="360"/>
+        <w:rPr>
+          <w:rFonts w:ascii="Roboto Condensed" w:eastAsia="Times New Roman" w:hAnsi="Roboto Condensed" w:cs="Calibri"/>
+          <w:kern w:val="0"/>
+          <w:sz w:val="24"/>
+          <w:szCs w:val="24"/>
+          <w14:ligatures w14:val="none"/>
+        </w:rPr>
+      </w:pPr>
+      <w:r>
+        <w:rPr>
+          <w:rFonts w:ascii="Roboto Condensed" w:eastAsia="Times New Roman" w:hAnsi="Roboto Condensed" w:cs="Calibri"/>
+          <w:kern w:val="0"/>
+          <w:sz w:val="24"/>
+          <w:szCs w:val="24"/>
+          <w14:ligatures w14:val="none"/>
+        </w:rPr>
+        <w:t>Use molecular weights to calculate outlet liquid molar flow rate.</w:t>
+      </w:r>
+    </w:p>
+    <w:p>
+      <w:pPr>
+        <w:tabs>
+          <w:tab w:val="left" w:pos="450"/>
+        </w:tabs>
+        <w:spacing w:after="360" w:line="240" w:lineRule="auto"/>
+        <w:ind w:left="360"/>
+        <w:rPr>
+          <w:rFonts w:ascii="Roboto Condensed" w:eastAsia="Times New Roman" w:hAnsi="Roboto Condensed" w:cs="Calibri"/>
+          <w:kern w:val="0"/>
+          <w:sz w:val="24"/>
+          <w:szCs w:val="24"/>
+          <w14:ligatures w14:val="none"/>
+        </w:rPr>
+      </w:pPr>
+      <w:r>
+        <w:rPr>
+          <w:rFonts w:ascii="Roboto Condensed" w:eastAsia="Times New Roman" w:hAnsi="Roboto Condensed" w:cs="Calibri"/>
+          <w:kern w:val="0"/>
+          <w:sz w:val="24"/>
+          <w:szCs w:val="24"/>
+          <w14:ligatures w14:val="none"/>
+        </w:rPr>
+        <w:t xml:space="preserve">Use mass balances to determine </w:t>
+      </w:r>
+      <w:r>
+        <w:rPr>
+          <w:rFonts w:ascii="Roboto Condensed" w:eastAsia="Times New Roman" w:hAnsi="Roboto Condensed" w:cs="Calibri"/>
+          <w:kern w:val="0"/>
+          <w:sz w:val="24"/>
+          <w:szCs w:val="24"/>
+          <w14:ligatures w14:val="none"/>
+        </w:rPr>
+        <w:t>vapor molar</w:t>
+      </w:r>
+      <w:r>
+        <w:rPr>
+          <w:rFonts w:ascii="Roboto Condensed" w:eastAsia="Times New Roman" w:hAnsi="Roboto Condensed" w:cs="Calibri"/>
+          <w:kern w:val="0"/>
+          <w:sz w:val="24"/>
+          <w:szCs w:val="24"/>
+          <w14:ligatures w14:val="none"/>
+        </w:rPr>
+        <w:t xml:space="preserve"> flow rate and composition</w:t>
+      </w:r>
+      <w:r>
+        <w:rPr>
+          <w:rFonts w:ascii="Roboto Condensed" w:eastAsia="Times New Roman" w:hAnsi="Roboto Condensed" w:cs="Calibri"/>
+          <w:kern w:val="0"/>
+          <w:sz w:val="24"/>
+          <w:szCs w:val="24"/>
+          <w14:ligatures w14:val="none"/>
+        </w:rPr>
+        <w:t xml:space="preserve"> and record in the Table</w:t>
       </w:r>
       <w:r>
         <w:rPr>
@@ -3858,15 +4480,25 @@
     </w:tbl>
     <w:p>
       <w:pPr>
-        <w:spacing w:after="100" w:line="240" w:lineRule="auto"/>
-        <w:rPr>
-          <w:rFonts w:ascii="Roboto Condensed" w:eastAsia="Times New Roman" w:hAnsi="Roboto Condensed" w:cs="Calibri"/>
-          <w:kern w:val="0"/>
-          <w:sz w:val="24"/>
-          <w:szCs w:val="24"/>
-          <w14:ligatures w14:val="none"/>
-        </w:rPr>
-      </w:pPr>
+        <w:spacing w:before="360" w:after="100" w:line="240" w:lineRule="auto"/>
+        <w:rPr>
+          <w:rFonts w:ascii="Roboto Condensed" w:eastAsia="Times New Roman" w:hAnsi="Roboto Condensed" w:cs="Calibri"/>
+          <w:kern w:val="0"/>
+          <w:sz w:val="24"/>
+          <w:szCs w:val="24"/>
+          <w14:ligatures w14:val="none"/>
+        </w:rPr>
+      </w:pPr>
+      <w:r>
+        <w:rPr>
+          <w:rFonts w:ascii="Roboto Condensed" w:eastAsia="Times New Roman" w:hAnsi="Roboto Condensed" w:cs="Calibri"/>
+          <w:kern w:val="0"/>
+          <w:sz w:val="24"/>
+          <w:szCs w:val="24"/>
+          <w14:ligatures w14:val="none"/>
+        </w:rPr>
+        <w:t>Repeat these measurements for a range of feed compositions and temperatures and record the results in the Table.</w:t>
+      </w:r>
     </w:p>
     <w:p>
       <w:pPr>
@@ -3889,6 +4521,7 @@
           <w:szCs w:val="24"/>
           <w14:ligatures w14:val="none"/>
         </w:rPr>
+        <w:lastRenderedPageBreak/>
         <w:t xml:space="preserve">Create a </w:t>
       </w:r>
       <w:r>
@@ -4035,17 +4668,7 @@
           <w:szCs w:val="24"/>
           <w14:ligatures w14:val="none"/>
         </w:rPr>
-        <w:t xml:space="preserve"> </w:t>
-      </w:r>
-      <w:r>
-        <w:rPr>
-          <w:rFonts w:ascii="Roboto Condensed" w:eastAsia="Times New Roman" w:hAnsi="Roboto Condensed" w:cs="Calibri"/>
-          <w:kern w:val="0"/>
-          <w:sz w:val="24"/>
-          <w:szCs w:val="24"/>
-          <w14:ligatures w14:val="none"/>
-        </w:rPr>
-        <w:t>at constant pressure</w:t>
+        <w:t xml:space="preserve"> at constant pressure</w:t>
       </w:r>
       <w:r>
         <w:rPr>
@@ -4138,9 +4761,10 @@
     </w:p>
     <w:p>
       <w:pPr>
-        <w:spacing w:after="100" w:line="240" w:lineRule="auto"/>
-        <w:rPr>
-          <w:rFonts w:ascii="Roboto Condensed" w:eastAsia="Times New Roman" w:hAnsi="Roboto Condensed" w:cs="Calibri"/>
+        <w:rPr>
+          <w:rFonts w:ascii="Roboto Condensed" w:eastAsia="Times New Roman" w:hAnsi="Roboto Condensed" w:cs="Calibri"/>
+          <w:b/>
+          <w:bCs/>
           <w:kern w:val="0"/>
           <w:sz w:val="24"/>
           <w:szCs w:val="24"/>
@@ -4150,6 +4774,16 @@
     </w:p>
     <w:p>
       <w:pPr>
+        <w:spacing w:before="180" w:after="100" w:line="240" w:lineRule="auto"/>
+        <w:rPr>
+          <w:rFonts w:ascii="Roboto Condensed" w:eastAsia="Times New Roman" w:hAnsi="Roboto Condensed" w:cs="Calibri"/>
+          <w:kern w:val="0"/>
+          <w:sz w:val="24"/>
+          <w:szCs w:val="24"/>
+          <w14:ligatures w14:val="none"/>
+        </w:rPr>
+      </w:pPr>
+      <w:r>
         <w:rPr>
           <w:rFonts w:ascii="Roboto Condensed" w:eastAsia="Times New Roman" w:hAnsi="Roboto Condensed" w:cs="Calibri"/>
           <w:b/>
@@ -4159,42 +4793,6 @@
           <w:szCs w:val="24"/>
           <w14:ligatures w14:val="none"/>
         </w:rPr>
-      </w:pPr>
-      <w:r>
-        <w:rPr>
-          <w:rFonts w:ascii="Roboto Condensed" w:eastAsia="Times New Roman" w:hAnsi="Roboto Condensed" w:cs="Calibri"/>
-          <w:b/>
-          <w:bCs/>
-          <w:kern w:val="0"/>
-          <w:sz w:val="24"/>
-          <w:szCs w:val="24"/>
-          <w14:ligatures w14:val="none"/>
-        </w:rPr>
-        <w:br w:type="page"/>
-      </w:r>
-    </w:p>
-    <w:p>
-      <w:pPr>
-        <w:spacing w:before="180" w:after="100" w:line="240" w:lineRule="auto"/>
-        <w:rPr>
-          <w:rFonts w:ascii="Roboto Condensed" w:eastAsia="Times New Roman" w:hAnsi="Roboto Condensed" w:cs="Calibri"/>
-          <w:kern w:val="0"/>
-          <w:sz w:val="24"/>
-          <w:szCs w:val="24"/>
-          <w14:ligatures w14:val="none"/>
-        </w:rPr>
-      </w:pPr>
-      <w:r>
-        <w:rPr>
-          <w:rFonts w:ascii="Roboto Condensed" w:eastAsia="Times New Roman" w:hAnsi="Roboto Condensed" w:cs="Calibri"/>
-          <w:b/>
-          <w:bCs/>
-          <w:kern w:val="0"/>
-          <w:sz w:val="24"/>
-          <w:szCs w:val="24"/>
-          <w14:ligatures w14:val="none"/>
-        </w:rPr>
-        <w:lastRenderedPageBreak/>
         <w:t>Questions to answer</w:t>
       </w:r>
     </w:p>
@@ -4690,7 +5288,7 @@
 </file>
 
 <file path=word/endnotes.xml><?xml version="1.0" encoding="utf-8"?>
-<w:endnotes xmlns:wpc="http://schemas.microsoft.com/office/word/2010/wordprocessingCanvas" xmlns:cx="http://schemas.microsoft.com/office/drawing/2014/chartex" xmlns:cx1="http://schemas.microsoft.com/office/drawing/2015/9/8/chartex" xmlns:cx2="http://schemas.microsoft.com/office/drawing/2015/10/21/chartex" xmlns:cx3="http://schemas.microsoft.com/office/drawing/2016/5/9/chartex" xmlns:cx4="http://schemas.microsoft.com/office/drawing/2016/5/10/chartex" xmlns:cx5="http://schemas.microsoft.com/office/drawing/2016/5/11/chartex" xmlns:cx6="http://schemas.microsoft.com/office/drawing/2016/5/12/chartex" xmlns:cx7="http://schemas.microsoft.com/office/drawing/2016/5/13/chartex" xmlns:cx8="http://schemas.microsoft.com/office/drawing/2016/5/14/chartex" xmlns:mc="http://schemas.openxmlformats.org/markup-compatibility/2006" xmlns:aink="http://schemas.microsoft.com/office/drawing/2016/ink" xmlns:am3d="http://schemas.microsoft.com/office/drawing/2017/model3d" xmlns:o="urn:schemas-microsoft-com:office:office" xmlns:oel="http://schemas.microsoft.com/office/2019/extlst" xmlns:r="http://schemas.openxmlformats.org/officeDocument/2006/relationships" xmlns:m="http://schemas.openxmlformats.org/officeDocument/2006/math" xmlns:v="urn:schemas-microsoft-com:vml" xmlns:wp14="http://schemas.microsoft.com/office/word/2010/wordprocessingDrawing" xmlns:wp="http://schemas.openxmlformats.org/drawingml/2006/wordprocessingDrawing" xmlns:w10="urn:schemas-microsoft-com:office:word" xmlns:w="http://schemas.openxmlformats.org/wordprocessingml/2006/main" xmlns:w14="http://schemas.microsoft.com/office/word/2010/wordml" xmlns:w15="http://schemas.microsoft.com/office/word/2012/wordml" xmlns:w16cex="http://schemas.microsoft.com/office/word/2018/wordml/cex" xmlns:w16cid="http://schemas.microsoft.com/office/word/2016/wordml/cid" xmlns:w16="http://schemas.microsoft.com/office/word/2018/wordml" xmlns:w16du="http://schemas.microsoft.com/office/word/2023/wordml/word16du" xmlns:w16sdtdh="http://schemas.microsoft.com/office/word/2020/wordml/sdtdatahash" xmlns:w16se="http://schemas.microsoft.com/office/word/2015/wordml/symex" xmlns:wpg="http://schemas.microsoft.com/office/word/2010/wordprocessingGroup" xmlns:wpi="http://schemas.microsoft.com/office/word/2010/wordprocessingInk" xmlns:wne="http://schemas.microsoft.com/office/word/2006/wordml" xmlns:wps="http://schemas.microsoft.com/office/word/2010/wordprocessingShape" mc:Ignorable="w14 w15 w16se w16cid w16 w16cex w16sdtdh w16du wp14">
+<w:endnotes xmlns:wpc="http://schemas.microsoft.com/office/word/2010/wordprocessingCanvas" xmlns:cx="http://schemas.microsoft.com/office/drawing/2014/chartex" xmlns:cx1="http://schemas.microsoft.com/office/drawing/2015/9/8/chartex" xmlns:cx2="http://schemas.microsoft.com/office/drawing/2015/10/21/chartex" xmlns:cx3="http://schemas.microsoft.com/office/drawing/2016/5/9/chartex" xmlns:cx4="http://schemas.microsoft.com/office/drawing/2016/5/10/chartex" xmlns:cx5="http://schemas.microsoft.com/office/drawing/2016/5/11/chartex" xmlns:cx6="http://schemas.microsoft.com/office/drawing/2016/5/12/chartex" xmlns:cx7="http://schemas.microsoft.com/office/drawing/2016/5/13/chartex" xmlns:cx8="http://schemas.microsoft.com/office/drawing/2016/5/14/chartex" xmlns:mc="http://schemas.openxmlformats.org/markup-compatibility/2006" xmlns:aink="http://schemas.microsoft.com/office/drawing/2016/ink" xmlns:am3d="http://schemas.microsoft.com/office/drawing/2017/model3d" xmlns:o="urn:schemas-microsoft-com:office:office" xmlns:oel="http://schemas.microsoft.com/office/2019/extlst" xmlns:r="http://schemas.openxmlformats.org/officeDocument/2006/relationships" xmlns:m="http://schemas.openxmlformats.org/officeDocument/2006/math" xmlns:v="urn:schemas-microsoft-com:vml" xmlns:wp14="http://schemas.microsoft.com/office/word/2010/wordprocessingDrawing" xmlns:wp="http://schemas.openxmlformats.org/drawingml/2006/wordprocessingDrawing" xmlns:w10="urn:schemas-microsoft-com:office:word" xmlns:w="http://schemas.openxmlformats.org/wordprocessingml/2006/main" xmlns:w14="http://schemas.microsoft.com/office/word/2010/wordml" xmlns:w15="http://schemas.microsoft.com/office/word/2012/wordml" xmlns:w16cex="http://schemas.microsoft.com/office/word/2018/wordml/cex" xmlns:w16cid="http://schemas.microsoft.com/office/word/2016/wordml/cid" xmlns:w16="http://schemas.microsoft.com/office/word/2018/wordml" xmlns:w16du="http://schemas.microsoft.com/office/word/2023/wordml/word16du" xmlns:w16sdtdh="http://schemas.microsoft.com/office/word/2020/wordml/sdtdatahash" xmlns:w16sdtfl="http://schemas.microsoft.com/office/word/2024/wordml/sdtformatlock" xmlns:w16se="http://schemas.microsoft.com/office/word/2015/wordml/symex" xmlns:wpg="http://schemas.microsoft.com/office/word/2010/wordprocessingGroup" xmlns:wpi="http://schemas.microsoft.com/office/word/2010/wordprocessingInk" xmlns:wne="http://schemas.microsoft.com/office/word/2006/wordml" xmlns:wps="http://schemas.microsoft.com/office/word/2010/wordprocessingShape" mc:Ignorable="w14 w15 w16se w16cid w16 w16cex w16sdtdh w16sdtfl w16du wp14">
   <w:endnote w:type="separator" w:id="-1">
     <w:p>
       <w:pPr>
@@ -4715,7 +5313,7 @@
 </file>
 
 <file path=word/footer1.xml><?xml version="1.0" encoding="utf-8"?>
-<w:ftr xmlns:wpc="http://schemas.microsoft.com/office/word/2010/wordprocessingCanvas" xmlns:cx="http://schemas.microsoft.com/office/drawing/2014/chartex" xmlns:cx1="http://schemas.microsoft.com/office/drawing/2015/9/8/chartex" xmlns:cx2="http://schemas.microsoft.com/office/drawing/2015/10/21/chartex" xmlns:cx3="http://schemas.microsoft.com/office/drawing/2016/5/9/chartex" xmlns:cx4="http://schemas.microsoft.com/office/drawing/2016/5/10/chartex" xmlns:cx5="http://schemas.microsoft.com/office/drawing/2016/5/11/chartex" xmlns:cx6="http://schemas.microsoft.com/office/drawing/2016/5/12/chartex" xmlns:cx7="http://schemas.microsoft.com/office/drawing/2016/5/13/chartex" xmlns:cx8="http://schemas.microsoft.com/office/drawing/2016/5/14/chartex" xmlns:mc="http://schemas.openxmlformats.org/markup-compatibility/2006" xmlns:aink="http://schemas.microsoft.com/office/drawing/2016/ink" xmlns:am3d="http://schemas.microsoft.com/office/drawing/2017/model3d" xmlns:o="urn:schemas-microsoft-com:office:office" xmlns:oel="http://schemas.microsoft.com/office/2019/extlst" xmlns:r="http://schemas.openxmlformats.org/officeDocument/2006/relationships" xmlns:m="http://schemas.openxmlformats.org/officeDocument/2006/math" xmlns:v="urn:schemas-microsoft-com:vml" xmlns:wp14="http://schemas.microsoft.com/office/word/2010/wordprocessingDrawing" xmlns:wp="http://schemas.openxmlformats.org/drawingml/2006/wordprocessingDrawing" xmlns:w10="urn:schemas-microsoft-com:office:word" xmlns:w="http://schemas.openxmlformats.org/wordprocessingml/2006/main" xmlns:w14="http://schemas.microsoft.com/office/word/2010/wordml" xmlns:w15="http://schemas.microsoft.com/office/word/2012/wordml" xmlns:w16cex="http://schemas.microsoft.com/office/word/2018/wordml/cex" xmlns:w16cid="http://schemas.microsoft.com/office/word/2016/wordml/cid" xmlns:w16="http://schemas.microsoft.com/office/word/2018/wordml" xmlns:w16du="http://schemas.microsoft.com/office/word/2023/wordml/word16du" xmlns:w16sdtdh="http://schemas.microsoft.com/office/word/2020/wordml/sdtdatahash" xmlns:w16se="http://schemas.microsoft.com/office/word/2015/wordml/symex" xmlns:wpg="http://schemas.microsoft.com/office/word/2010/wordprocessingGroup" xmlns:wpi="http://schemas.microsoft.com/office/word/2010/wordprocessingInk" xmlns:wne="http://schemas.microsoft.com/office/word/2006/wordml" xmlns:wps="http://schemas.microsoft.com/office/word/2010/wordprocessingShape" mc:Ignorable="w14 w15 w16se w16cid w16 w16cex w16sdtdh w16du wp14">
+<w:ftr xmlns:wpc="http://schemas.microsoft.com/office/word/2010/wordprocessingCanvas" xmlns:cx="http://schemas.microsoft.com/office/drawing/2014/chartex" xmlns:cx1="http://schemas.microsoft.com/office/drawing/2015/9/8/chartex" xmlns:cx2="http://schemas.microsoft.com/office/drawing/2015/10/21/chartex" xmlns:cx3="http://schemas.microsoft.com/office/drawing/2016/5/9/chartex" xmlns:cx4="http://schemas.microsoft.com/office/drawing/2016/5/10/chartex" xmlns:cx5="http://schemas.microsoft.com/office/drawing/2016/5/11/chartex" xmlns:cx6="http://schemas.microsoft.com/office/drawing/2016/5/12/chartex" xmlns:cx7="http://schemas.microsoft.com/office/drawing/2016/5/13/chartex" xmlns:cx8="http://schemas.microsoft.com/office/drawing/2016/5/14/chartex" xmlns:mc="http://schemas.openxmlformats.org/markup-compatibility/2006" xmlns:aink="http://schemas.microsoft.com/office/drawing/2016/ink" xmlns:am3d="http://schemas.microsoft.com/office/drawing/2017/model3d" xmlns:o="urn:schemas-microsoft-com:office:office" xmlns:oel="http://schemas.microsoft.com/office/2019/extlst" xmlns:r="http://schemas.openxmlformats.org/officeDocument/2006/relationships" xmlns:m="http://schemas.openxmlformats.org/officeDocument/2006/math" xmlns:v="urn:schemas-microsoft-com:vml" xmlns:wp14="http://schemas.microsoft.com/office/word/2010/wordprocessingDrawing" xmlns:wp="http://schemas.openxmlformats.org/drawingml/2006/wordprocessingDrawing" xmlns:w10="urn:schemas-microsoft-com:office:word" xmlns:w="http://schemas.openxmlformats.org/wordprocessingml/2006/main" xmlns:w14="http://schemas.microsoft.com/office/word/2010/wordml" xmlns:w15="http://schemas.microsoft.com/office/word/2012/wordml" xmlns:w16cex="http://schemas.microsoft.com/office/word/2018/wordml/cex" xmlns:w16cid="http://schemas.microsoft.com/office/word/2016/wordml/cid" xmlns:w16="http://schemas.microsoft.com/office/word/2018/wordml" xmlns:w16du="http://schemas.microsoft.com/office/word/2023/wordml/word16du" xmlns:w16sdtdh="http://schemas.microsoft.com/office/word/2020/wordml/sdtdatahash" xmlns:w16sdtfl="http://schemas.microsoft.com/office/word/2024/wordml/sdtformatlock" xmlns:w16se="http://schemas.microsoft.com/office/word/2015/wordml/symex" xmlns:wpg="http://schemas.microsoft.com/office/word/2010/wordprocessingGroup" xmlns:wpi="http://schemas.microsoft.com/office/word/2010/wordprocessingInk" xmlns:wne="http://schemas.microsoft.com/office/word/2006/wordml" xmlns:wps="http://schemas.microsoft.com/office/word/2010/wordprocessingShape" mc:Ignorable="w14 w15 w16se w16cid w16 w16cex w16sdtdh w16sdtfl w16du wp14">
   <w:sdt>
     <w:sdtPr>
       <w:id w:val="-1892797683"/>
@@ -4768,7 +5366,7 @@
 </file>
 
 <file path=word/footnotes.xml><?xml version="1.0" encoding="utf-8"?>
-<w:footnotes xmlns:wpc="http://schemas.microsoft.com/office/word/2010/wordprocessingCanvas" xmlns:cx="http://schemas.microsoft.com/office/drawing/2014/chartex" xmlns:cx1="http://schemas.microsoft.com/office/drawing/2015/9/8/chartex" xmlns:cx2="http://schemas.microsoft.com/office/drawing/2015/10/21/chartex" xmlns:cx3="http://schemas.microsoft.com/office/drawing/2016/5/9/chartex" xmlns:cx4="http://schemas.microsoft.com/office/drawing/2016/5/10/chartex" xmlns:cx5="http://schemas.microsoft.com/office/drawing/2016/5/11/chartex" xmlns:cx6="http://schemas.microsoft.com/office/drawing/2016/5/12/chartex" xmlns:cx7="http://schemas.microsoft.com/office/drawing/2016/5/13/chartex" xmlns:cx8="http://schemas.microsoft.com/office/drawing/2016/5/14/chartex" xmlns:mc="http://schemas.openxmlformats.org/markup-compatibility/2006" xmlns:aink="http://schemas.microsoft.com/office/drawing/2016/ink" xmlns:am3d="http://schemas.microsoft.com/office/drawing/2017/model3d" xmlns:o="urn:schemas-microsoft-com:office:office" xmlns:oel="http://schemas.microsoft.com/office/2019/extlst" xmlns:r="http://schemas.openxmlformats.org/officeDocument/2006/relationships" xmlns:m="http://schemas.openxmlformats.org/officeDocument/2006/math" xmlns:v="urn:schemas-microsoft-com:vml" xmlns:wp14="http://schemas.microsoft.com/office/word/2010/wordprocessingDrawing" xmlns:wp="http://schemas.openxmlformats.org/drawingml/2006/wordprocessingDrawing" xmlns:w10="urn:schemas-microsoft-com:office:word" xmlns:w="http://schemas.openxmlformats.org/wordprocessingml/2006/main" xmlns:w14="http://schemas.microsoft.com/office/word/2010/wordml" xmlns:w15="http://schemas.microsoft.com/office/word/2012/wordml" xmlns:w16cex="http://schemas.microsoft.com/office/word/2018/wordml/cex" xmlns:w16cid="http://schemas.microsoft.com/office/word/2016/wordml/cid" xmlns:w16="http://schemas.microsoft.com/office/word/2018/wordml" xmlns:w16du="http://schemas.microsoft.com/office/word/2023/wordml/word16du" xmlns:w16sdtdh="http://schemas.microsoft.com/office/word/2020/wordml/sdtdatahash" xmlns:w16se="http://schemas.microsoft.com/office/word/2015/wordml/symex" xmlns:wpg="http://schemas.microsoft.com/office/word/2010/wordprocessingGroup" xmlns:wpi="http://schemas.microsoft.com/office/word/2010/wordprocessingInk" xmlns:wne="http://schemas.microsoft.com/office/word/2006/wordml" xmlns:wps="http://schemas.microsoft.com/office/word/2010/wordprocessingShape" mc:Ignorable="w14 w15 w16se w16cid w16 w16cex w16sdtdh w16du wp14">
+<w:footnotes xmlns:wpc="http://schemas.microsoft.com/office/word/2010/wordprocessingCanvas" xmlns:cx="http://schemas.microsoft.com/office/drawing/2014/chartex" xmlns:cx1="http://schemas.microsoft.com/office/drawing/2015/9/8/chartex" xmlns:cx2="http://schemas.microsoft.com/office/drawing/2015/10/21/chartex" xmlns:cx3="http://schemas.microsoft.com/office/drawing/2016/5/9/chartex" xmlns:cx4="http://schemas.microsoft.com/office/drawing/2016/5/10/chartex" xmlns:cx5="http://schemas.microsoft.com/office/drawing/2016/5/11/chartex" xmlns:cx6="http://schemas.microsoft.com/office/drawing/2016/5/12/chartex" xmlns:cx7="http://schemas.microsoft.com/office/drawing/2016/5/13/chartex" xmlns:cx8="http://schemas.microsoft.com/office/drawing/2016/5/14/chartex" xmlns:mc="http://schemas.openxmlformats.org/markup-compatibility/2006" xmlns:aink="http://schemas.microsoft.com/office/drawing/2016/ink" xmlns:am3d="http://schemas.microsoft.com/office/drawing/2017/model3d" xmlns:o="urn:schemas-microsoft-com:office:office" xmlns:oel="http://schemas.microsoft.com/office/2019/extlst" xmlns:r="http://schemas.openxmlformats.org/officeDocument/2006/relationships" xmlns:m="http://schemas.openxmlformats.org/officeDocument/2006/math" xmlns:v="urn:schemas-microsoft-com:vml" xmlns:wp14="http://schemas.microsoft.com/office/word/2010/wordprocessingDrawing" xmlns:wp="http://schemas.openxmlformats.org/drawingml/2006/wordprocessingDrawing" xmlns:w10="urn:schemas-microsoft-com:office:word" xmlns:w="http://schemas.openxmlformats.org/wordprocessingml/2006/main" xmlns:w14="http://schemas.microsoft.com/office/word/2010/wordml" xmlns:w15="http://schemas.microsoft.com/office/word/2012/wordml" xmlns:w16cex="http://schemas.microsoft.com/office/word/2018/wordml/cex" xmlns:w16cid="http://schemas.microsoft.com/office/word/2016/wordml/cid" xmlns:w16="http://schemas.microsoft.com/office/word/2018/wordml" xmlns:w16du="http://schemas.microsoft.com/office/word/2023/wordml/word16du" xmlns:w16sdtdh="http://schemas.microsoft.com/office/word/2020/wordml/sdtdatahash" xmlns:w16sdtfl="http://schemas.microsoft.com/office/word/2024/wordml/sdtformatlock" xmlns:w16se="http://schemas.microsoft.com/office/word/2015/wordml/symex" xmlns:wpg="http://schemas.microsoft.com/office/word/2010/wordprocessingGroup" xmlns:wpi="http://schemas.microsoft.com/office/word/2010/wordprocessingInk" xmlns:wne="http://schemas.microsoft.com/office/word/2006/wordml" xmlns:wps="http://schemas.microsoft.com/office/word/2010/wordprocessingShape" mc:Ignorable="w14 w15 w16se w16cid w16 w16cex w16sdtdh w16sdtfl w16du wp14">
   <w:footnote w:type="separator" w:id="-1">
     <w:p>
       <w:pPr>
@@ -4793,7 +5391,7 @@
 </file>
 
 <file path=word/numbering.xml><?xml version="1.0" encoding="utf-8"?>
-<w:numbering xmlns:wpc="http://schemas.microsoft.com/office/word/2010/wordprocessingCanvas" xmlns:cx="http://schemas.microsoft.com/office/drawing/2014/chartex" xmlns:cx1="http://schemas.microsoft.com/office/drawing/2015/9/8/chartex" xmlns:cx2="http://schemas.microsoft.com/office/drawing/2015/10/21/chartex" xmlns:cx3="http://schemas.microsoft.com/office/drawing/2016/5/9/chartex" xmlns:cx4="http://schemas.microsoft.com/office/drawing/2016/5/10/chartex" xmlns:cx5="http://schemas.microsoft.com/office/drawing/2016/5/11/chartex" xmlns:cx6="http://schemas.microsoft.com/office/drawing/2016/5/12/chartex" xmlns:cx7="http://schemas.microsoft.com/office/drawing/2016/5/13/chartex" xmlns:cx8="http://schemas.microsoft.com/office/drawing/2016/5/14/chartex" xmlns:mc="http://schemas.openxmlformats.org/markup-compatibility/2006" xmlns:aink="http://schemas.microsoft.com/office/drawing/2016/ink" xmlns:am3d="http://schemas.microsoft.com/office/drawing/2017/model3d" xmlns:o="urn:schemas-microsoft-com:office:office" xmlns:oel="http://schemas.microsoft.com/office/2019/extlst" xmlns:r="http://schemas.openxmlformats.org/officeDocument/2006/relationships" xmlns:m="http://schemas.openxmlformats.org/officeDocument/2006/math" xmlns:v="urn:schemas-microsoft-com:vml" xmlns:wp14="http://schemas.microsoft.com/office/word/2010/wordprocessingDrawing" xmlns:wp="http://schemas.openxmlformats.org/drawingml/2006/wordprocessingDrawing" xmlns:w10="urn:schemas-microsoft-com:office:word" xmlns:w="http://schemas.openxmlformats.org/wordprocessingml/2006/main" xmlns:w14="http://schemas.microsoft.com/office/word/2010/wordml" xmlns:w15="http://schemas.microsoft.com/office/word/2012/wordml" xmlns:w16cex="http://schemas.microsoft.com/office/word/2018/wordml/cex" xmlns:w16cid="http://schemas.microsoft.com/office/word/2016/wordml/cid" xmlns:w16="http://schemas.microsoft.com/office/word/2018/wordml" xmlns:w16du="http://schemas.microsoft.com/office/word/2023/wordml/word16du" xmlns:w16sdtdh="http://schemas.microsoft.com/office/word/2020/wordml/sdtdatahash" xmlns:w16se="http://schemas.microsoft.com/office/word/2015/wordml/symex" xmlns:wpg="http://schemas.microsoft.com/office/word/2010/wordprocessingGroup" xmlns:wpi="http://schemas.microsoft.com/office/word/2010/wordprocessingInk" xmlns:wne="http://schemas.microsoft.com/office/word/2006/wordml" xmlns:wps="http://schemas.microsoft.com/office/word/2010/wordprocessingShape" mc:Ignorable="w14 w15 w16se w16cid w16 w16cex w16sdtdh w16du wp14">
+<w:numbering xmlns:wpc="http://schemas.microsoft.com/office/word/2010/wordprocessingCanvas" xmlns:cx="http://schemas.microsoft.com/office/drawing/2014/chartex" xmlns:cx1="http://schemas.microsoft.com/office/drawing/2015/9/8/chartex" xmlns:cx2="http://schemas.microsoft.com/office/drawing/2015/10/21/chartex" xmlns:cx3="http://schemas.microsoft.com/office/drawing/2016/5/9/chartex" xmlns:cx4="http://schemas.microsoft.com/office/drawing/2016/5/10/chartex" xmlns:cx5="http://schemas.microsoft.com/office/drawing/2016/5/11/chartex" xmlns:cx6="http://schemas.microsoft.com/office/drawing/2016/5/12/chartex" xmlns:cx7="http://schemas.microsoft.com/office/drawing/2016/5/13/chartex" xmlns:cx8="http://schemas.microsoft.com/office/drawing/2016/5/14/chartex" xmlns:mc="http://schemas.openxmlformats.org/markup-compatibility/2006" xmlns:aink="http://schemas.microsoft.com/office/drawing/2016/ink" xmlns:am3d="http://schemas.microsoft.com/office/drawing/2017/model3d" xmlns:o="urn:schemas-microsoft-com:office:office" xmlns:oel="http://schemas.microsoft.com/office/2019/extlst" xmlns:r="http://schemas.openxmlformats.org/officeDocument/2006/relationships" xmlns:m="http://schemas.openxmlformats.org/officeDocument/2006/math" xmlns:v="urn:schemas-microsoft-com:vml" xmlns:wp14="http://schemas.microsoft.com/office/word/2010/wordprocessingDrawing" xmlns:wp="http://schemas.openxmlformats.org/drawingml/2006/wordprocessingDrawing" xmlns:w10="urn:schemas-microsoft-com:office:word" xmlns:w="http://schemas.openxmlformats.org/wordprocessingml/2006/main" xmlns:w14="http://schemas.microsoft.com/office/word/2010/wordml" xmlns:w15="http://schemas.microsoft.com/office/word/2012/wordml" xmlns:w16cex="http://schemas.microsoft.com/office/word/2018/wordml/cex" xmlns:w16cid="http://schemas.microsoft.com/office/word/2016/wordml/cid" xmlns:w16="http://schemas.microsoft.com/office/word/2018/wordml" xmlns:w16du="http://schemas.microsoft.com/office/word/2023/wordml/word16du" xmlns:w16sdtdh="http://schemas.microsoft.com/office/word/2020/wordml/sdtdatahash" xmlns:w16sdtfl="http://schemas.microsoft.com/office/word/2024/wordml/sdtformatlock" xmlns:w16se="http://schemas.microsoft.com/office/word/2015/wordml/symex" xmlns:wpg="http://schemas.microsoft.com/office/word/2010/wordprocessingGroup" xmlns:wpi="http://schemas.microsoft.com/office/word/2010/wordprocessingInk" xmlns:wne="http://schemas.microsoft.com/office/word/2006/wordml" xmlns:wps="http://schemas.microsoft.com/office/word/2010/wordprocessingShape" mc:Ignorable="w14 w15 w16se w16cid w16 w16cex w16sdtdh w16sdtfl w16du wp14">
   <w:abstractNum w:abstractNumId="0" w15:restartNumberingAfterBreak="0">
     <w:nsid w:val="071B4A98"/>
     <w:multiLevelType w:val="hybridMultilevel"/>
@@ -5274,7 +5872,7 @@
 </file>
 
 <file path=word/styles.xml><?xml version="1.0" encoding="utf-8"?>
-<w:styles xmlns:mc="http://schemas.openxmlformats.org/markup-compatibility/2006" xmlns:r="http://schemas.openxmlformats.org/officeDocument/2006/relationships" xmlns:w="http://schemas.openxmlformats.org/wordprocessingml/2006/main" xmlns:w14="http://schemas.microsoft.com/office/word/2010/wordml" xmlns:w15="http://schemas.microsoft.com/office/word/2012/wordml" xmlns:w16cex="http://schemas.microsoft.com/office/word/2018/wordml/cex" xmlns:w16cid="http://schemas.microsoft.com/office/word/2016/wordml/cid" xmlns:w16="http://schemas.microsoft.com/office/word/2018/wordml" xmlns:w16du="http://schemas.microsoft.com/office/word/2023/wordml/word16du" xmlns:w16sdtdh="http://schemas.microsoft.com/office/word/2020/wordml/sdtdatahash" xmlns:w16se="http://schemas.microsoft.com/office/word/2015/wordml/symex" mc:Ignorable="w14 w15 w16se w16cid w16 w16cex w16sdtdh w16du">
+<w:styles xmlns:mc="http://schemas.openxmlformats.org/markup-compatibility/2006" xmlns:r="http://schemas.openxmlformats.org/officeDocument/2006/relationships" xmlns:w="http://schemas.openxmlformats.org/wordprocessingml/2006/main" xmlns:w14="http://schemas.microsoft.com/office/word/2010/wordml" xmlns:w15="http://schemas.microsoft.com/office/word/2012/wordml" xmlns:w16cex="http://schemas.microsoft.com/office/word/2018/wordml/cex" xmlns:w16cid="http://schemas.microsoft.com/office/word/2016/wordml/cid" xmlns:w16="http://schemas.microsoft.com/office/word/2018/wordml" xmlns:w16du="http://schemas.microsoft.com/office/word/2023/wordml/word16du" xmlns:w16sdtdh="http://schemas.microsoft.com/office/word/2020/wordml/sdtdatahash" xmlns:w16sdtfl="http://schemas.microsoft.com/office/word/2024/wordml/sdtformatlock" xmlns:w16se="http://schemas.microsoft.com/office/word/2015/wordml/symex" mc:Ignorable="w14 w15 w16se w16cid w16 w16cex w16sdtdh w16sdtfl w16du">
   <w:docDefaults>
     <w:rPrDefault>
       <w:rPr>

</xml_diff>